<commit_message>
Added links to the course addenda for btp200
</commit_message>
<xml_diff>
--- a/btp200/BTP200 MASTER.docx
+++ b/btp200/BTP200 MASTER.docx
@@ -2546,15 +2546,6 @@
                 <w:u w:val="single"/>
                 <w:shd w:val="clear" w:color="auto" w:fill="FFFFFF"/>
               </w:rPr>
-            </w:r>
-            <w:r>
-              <w:rPr>
-                <w:rFonts w:asciiTheme="minorHAnsi" w:hAnsiTheme="minorHAnsi"/>
-                <w:sz w:val="24"/>
-                <w:szCs w:val="24"/>
-                <w:u w:val="single"/>
-                <w:shd w:val="clear" w:color="auto" w:fill="FFFFFF"/>
-              </w:rPr>
               <w:fldChar w:fldCharType="separate"/>
             </w:r>
             <w:r>
@@ -2613,15 +2604,6 @@
                 <w:shd w:val="clear" w:color="auto" w:fill="FFFFFF"/>
               </w:rPr>
               <w:instrText xml:space="preserve"> HYPERLINK "https://ict.senecacollege.ca/~btp200/pages/content/objec.html" </w:instrText>
-            </w:r>
-            <w:r>
-              <w:rPr>
-                <w:rFonts w:asciiTheme="minorHAnsi" w:hAnsiTheme="minorHAnsi"/>
-                <w:sz w:val="24"/>
-                <w:szCs w:val="24"/>
-                <w:u w:val="single"/>
-                <w:shd w:val="clear" w:color="auto" w:fill="FFFFFF"/>
-              </w:rPr>
             </w:r>
             <w:r>
               <w:rPr>
@@ -2732,15 +2714,6 @@
                 <w:u w:val="single"/>
                 <w:shd w:val="clear" w:color="auto" w:fill="FFFFFF"/>
               </w:rPr>
-            </w:r>
-            <w:r>
-              <w:rPr>
-                <w:rFonts w:asciiTheme="minorHAnsi" w:hAnsiTheme="minorHAnsi"/>
-                <w:sz w:val="24"/>
-                <w:szCs w:val="24"/>
-                <w:u w:val="single"/>
-                <w:shd w:val="clear" w:color="auto" w:fill="FFFFFF"/>
-              </w:rPr>
               <w:fldChar w:fldCharType="separate"/>
             </w:r>
             <w:r>
@@ -2751,27 +2724,7 @@
                 <w:szCs w:val="24"/>
                 <w:shd w:val="clear" w:color="auto" w:fill="FFFFFF"/>
               </w:rPr>
-              <w:t>Types, References and Overl</w:t>
-            </w:r>
-            <w:r>
-              <w:rPr>
-                <w:rStyle w:val="Hyperlink"/>
-                <w:rFonts w:asciiTheme="minorHAnsi" w:hAnsiTheme="minorHAnsi"/>
-                <w:sz w:val="24"/>
-                <w:szCs w:val="24"/>
-                <w:shd w:val="clear" w:color="auto" w:fill="FFFFFF"/>
-              </w:rPr>
-              <w:t>o</w:t>
-            </w:r>
-            <w:r>
-              <w:rPr>
-                <w:rStyle w:val="Hyperlink"/>
-                <w:rFonts w:asciiTheme="minorHAnsi" w:hAnsiTheme="minorHAnsi"/>
-                <w:sz w:val="24"/>
-                <w:szCs w:val="24"/>
-                <w:shd w:val="clear" w:color="auto" w:fill="FFFFFF"/>
-              </w:rPr>
-              <w:t>ading</w:t>
+              <w:t>Types, References and Overloading</w:t>
             </w:r>
           </w:p>
           <w:p>
@@ -2917,10 +2870,76 @@
                 <w:rFonts w:asciiTheme="minorHAnsi" w:hAnsiTheme="minorHAnsi"/>
                 <w:sz w:val="24"/>
                 <w:szCs w:val="24"/>
-                <w:u w:val="none"/>
-                <w:shd w:val="clear" w:color="auto" w:fill="FFFFFF"/>
-              </w:rPr>
-            </w:pPr>
+                <w:shd w:val="clear" w:color="auto" w:fill="FFFFFF"/>
+              </w:rPr>
+            </w:pPr>
+            <w:r>
+              <w:rPr>
+                <w:rFonts w:asciiTheme="minorHAnsi" w:hAnsiTheme="minorHAnsi"/>
+                <w:sz w:val="24"/>
+                <w:szCs w:val="24"/>
+                <w:u w:val="single"/>
+                <w:shd w:val="clear" w:color="auto" w:fill="FFFFFF"/>
+              </w:rPr>
+              <w:fldChar w:fldCharType="begin"/>
+            </w:r>
+            <w:r>
+              <w:rPr>
+                <w:rFonts w:asciiTheme="minorHAnsi" w:hAnsiTheme="minorHAnsi"/>
+                <w:sz w:val="24"/>
+                <w:szCs w:val="24"/>
+                <w:u w:val="single"/>
+                <w:shd w:val="clear" w:color="auto" w:fill="FFFFFF"/>
+              </w:rPr>
+              <w:instrText xml:space="preserve"> HYPERLINK "https://ict.senecacollege.ca/~btp200/pages/content/rudim.html" </w:instrText>
+            </w:r>
+            <w:r>
+              <w:rPr>
+                <w:rFonts w:asciiTheme="minorHAnsi" w:hAnsiTheme="minorHAnsi"/>
+                <w:sz w:val="24"/>
+                <w:szCs w:val="24"/>
+                <w:u w:val="single"/>
+                <w:shd w:val="clear" w:color="auto" w:fill="FFFFFF"/>
+              </w:rPr>
+              <w:fldChar w:fldCharType="separate"/>
+            </w:r>
+            <w:r>
+              <w:rPr>
+                <w:rStyle w:val="Hyperlink"/>
+                <w:rFonts w:asciiTheme="minorHAnsi" w:hAnsiTheme="minorHAnsi"/>
+                <w:sz w:val="24"/>
+                <w:szCs w:val="24"/>
+                <w:shd w:val="clear" w:color="auto" w:fill="FFFFFF"/>
+              </w:rPr>
+              <w:t>Types, References and Overloading</w:t>
+            </w:r>
+          </w:p>
+          <w:p>
+            <w:pPr>
+              <w:pStyle w:val="ListParagraph"/>
+              <w:numPr>
+                <w:ilvl w:val="0"/>
+                <w:numId w:val="3"/>
+              </w:numPr>
+              <w:ind w:left="140" w:right="-21" w:hanging="172"/>
+              <w:rPr>
+                <w:rStyle w:val="Hyperlink"/>
+                <w:rFonts w:asciiTheme="minorHAnsi" w:hAnsiTheme="minorHAnsi"/>
+                <w:sz w:val="24"/>
+                <w:szCs w:val="24"/>
+                <w:shd w:val="clear" w:color="auto" w:fill="FFFFFF"/>
+              </w:rPr>
+            </w:pPr>
+            <w:r>
+              <w:rPr>
+                <w:rFonts w:asciiTheme="minorHAnsi" w:hAnsiTheme="minorHAnsi"/>
+                <w:sz w:val="24"/>
+                <w:szCs w:val="24"/>
+                <w:u w:val="single"/>
+                <w:shd w:val="clear" w:color="auto" w:fill="FFFFFF"/>
+              </w:rPr>
+              <w:fldChar w:fldCharType="end"/>
+            </w:r>
             <w:hyperlink r:id="rId13" w:history="1">
               <w:r>
                 <w:rPr>
@@ -2928,13 +2947,17 @@
                   <w:rFonts w:asciiTheme="minorHAnsi" w:hAnsiTheme="minorHAnsi"/>
                   <w:sz w:val="24"/>
                   <w:szCs w:val="24"/>
-                  <w:u w:val="none"/>
                   <w:shd w:val="clear" w:color="auto" w:fill="FFFFFF"/>
                 </w:rPr>
-                <w:t>Types, References and Overloading</w:t>
+                <w:t>Dynamic Memory</w:t>
               </w:r>
             </w:hyperlink>
           </w:p>
+        </w:tc>
+        <w:tc>
+          <w:tcPr>
+            <w:tcW w:w="2550" w:type="dxa"/>
+          </w:tcPr>
           <w:p>
             <w:pPr>
               <w:pStyle w:val="ListParagraph"/>
@@ -2948,7 +2971,6 @@
                 <w:rFonts w:asciiTheme="minorHAnsi" w:hAnsiTheme="minorHAnsi"/>
                 <w:sz w:val="24"/>
                 <w:szCs w:val="24"/>
-                <w:u w:val="none"/>
                 <w:shd w:val="clear" w:color="auto" w:fill="FFFFFF"/>
               </w:rPr>
             </w:pPr>
@@ -2959,12 +2981,282 @@
                   <w:rFonts w:asciiTheme="minorHAnsi" w:hAnsiTheme="minorHAnsi"/>
                   <w:sz w:val="24"/>
                   <w:szCs w:val="24"/>
-                  <w:u w:val="none"/>
                   <w:shd w:val="clear" w:color="auto" w:fill="FFFFFF"/>
                 </w:rPr>
-                <w:t>Dynamic Memory</w:t>
+                <w:t>Member Functions and Privacy</w:t>
               </w:r>
             </w:hyperlink>
+          </w:p>
+        </w:tc>
+        <w:tc>
+          <w:tcPr>
+            <w:tcW w:w="2153" w:type="dxa"/>
+          </w:tcPr>
+          <w:p>
+            <w:pPr>
+              <w:pStyle w:val="ListParagraph"/>
+              <w:numPr>
+                <w:ilvl w:val="0"/>
+                <w:numId w:val="3"/>
+              </w:numPr>
+              <w:ind w:left="252" w:right="-21" w:hanging="284"/>
+              <w:rPr>
+                <w:rFonts w:asciiTheme="minorHAnsi" w:hAnsiTheme="minorHAnsi" w:cs="Arial"/>
+                <w:b/>
+                <w:color w:val="795500"/>
+                <w:sz w:val="24"/>
+                <w:szCs w:val="24"/>
+              </w:rPr>
+            </w:pPr>
+            <w:r>
+              <w:rPr>
+                <w:rFonts w:asciiTheme="minorHAnsi" w:hAnsiTheme="minorHAnsi" w:cs="Arial"/>
+                <w:b/>
+                <w:color w:val="795500"/>
+                <w:sz w:val="24"/>
+                <w:szCs w:val="24"/>
+              </w:rPr>
+              <w:t>Workshop #1</w:t>
+            </w:r>
+          </w:p>
+          <w:p>
+            <w:pPr>
+              <w:pStyle w:val="ListParagraph"/>
+              <w:numPr>
+                <w:ilvl w:val="0"/>
+                <w:numId w:val="3"/>
+              </w:numPr>
+              <w:ind w:left="252" w:right="-21" w:hanging="284"/>
+              <w:rPr>
+                <w:rFonts w:asciiTheme="minorHAnsi" w:hAnsiTheme="minorHAnsi" w:cs="Arial"/>
+                <w:b/>
+                <w:color w:val="008000"/>
+                <w:sz w:val="24"/>
+                <w:szCs w:val="24"/>
+              </w:rPr>
+            </w:pPr>
+            <w:r>
+              <w:rPr>
+                <w:rFonts w:asciiTheme="minorHAnsi" w:hAnsiTheme="minorHAnsi" w:cs="Arial"/>
+                <w:b/>
+                <w:color w:val="008000"/>
+                <w:sz w:val="24"/>
+                <w:szCs w:val="24"/>
+              </w:rPr>
+              <w:t>Quiz #1</w:t>
+            </w:r>
+          </w:p>
+          <w:p>
+            <w:pPr>
+              <w:ind w:right="-21"/>
+              <w:rPr>
+                <w:rFonts w:asciiTheme="minorHAnsi" w:hAnsiTheme="minorHAnsi" w:cs="Arial"/>
+                <w:b/>
+                <w:sz w:val="24"/>
+                <w:szCs w:val="24"/>
+              </w:rPr>
+            </w:pPr>
+          </w:p>
+        </w:tc>
+        <w:tc>
+          <w:tcPr>
+            <w:tcW w:w="2386" w:type="dxa"/>
+          </w:tcPr>
+          <w:p>
+            <w:pPr>
+              <w:pStyle w:val="ListParagraph"/>
+              <w:numPr>
+                <w:ilvl w:val="0"/>
+                <w:numId w:val="3"/>
+              </w:numPr>
+              <w:ind w:left="252" w:right="-21" w:hanging="284"/>
+              <w:rPr>
+                <w:rFonts w:asciiTheme="minorHAnsi" w:hAnsiTheme="minorHAnsi" w:cs="Arial"/>
+                <w:b/>
+                <w:color w:val="795500"/>
+                <w:sz w:val="24"/>
+                <w:szCs w:val="24"/>
+              </w:rPr>
+            </w:pPr>
+            <w:r>
+              <w:rPr>
+                <w:rFonts w:asciiTheme="minorHAnsi" w:hAnsiTheme="minorHAnsi" w:cs="Arial"/>
+                <w:b/>
+                <w:color w:val="795500"/>
+                <w:sz w:val="24"/>
+                <w:szCs w:val="24"/>
+              </w:rPr>
+              <w:t>~</w:t>
+            </w:r>
+            <w:r>
+              <w:rPr>
+                <w:rFonts w:asciiTheme="minorHAnsi" w:hAnsiTheme="minorHAnsi" w:cs="Arial"/>
+                <w:b/>
+                <w:color w:val="795500"/>
+                <w:sz w:val="24"/>
+                <w:szCs w:val="24"/>
+              </w:rPr>
+              <w:t>2.</w:t>
+            </w:r>
+            <w:r>
+              <w:rPr>
+                <w:rFonts w:asciiTheme="minorHAnsi" w:hAnsiTheme="minorHAnsi" w:cs="Arial"/>
+                <w:b/>
+                <w:color w:val="795500"/>
+                <w:sz w:val="24"/>
+                <w:szCs w:val="24"/>
+              </w:rPr>
+              <w:t>1</w:t>
+            </w:r>
+            <w:r>
+              <w:rPr>
+                <w:rFonts w:asciiTheme="minorHAnsi" w:hAnsiTheme="minorHAnsi" w:cs="Arial"/>
+                <w:b/>
+                <w:color w:val="795500"/>
+                <w:sz w:val="24"/>
+                <w:szCs w:val="24"/>
+              </w:rPr>
+              <w:t>5</w:t>
+            </w:r>
+            <w:r>
+              <w:rPr>
+                <w:rFonts w:asciiTheme="minorHAnsi" w:hAnsiTheme="minorHAnsi" w:cs="Arial"/>
+                <w:b/>
+                <w:color w:val="795500"/>
+                <w:sz w:val="24"/>
+                <w:szCs w:val="24"/>
+              </w:rPr>
+              <w:t>%</w:t>
+            </w:r>
+            <w:r>
+              <w:rPr>
+                <w:rFonts w:asciiTheme="minorHAnsi" w:hAnsiTheme="minorHAnsi" w:cs="Arial"/>
+                <w:b/>
+                <w:color w:val="795500"/>
+                <w:sz w:val="24"/>
+                <w:szCs w:val="24"/>
+              </w:rPr>
+              <w:t xml:space="preserve"> + </w:t>
+            </w:r>
+            <w:r>
+              <w:rPr>
+                <w:rFonts w:asciiTheme="minorHAnsi" w:hAnsiTheme="minorHAnsi" w:cs="Arial"/>
+                <w:b/>
+                <w:color w:val="795500"/>
+                <w:sz w:val="24"/>
+                <w:szCs w:val="24"/>
+              </w:rPr>
+              <w:t>~</w:t>
+            </w:r>
+            <w:r>
+              <w:rPr>
+                <w:rFonts w:asciiTheme="minorHAnsi" w:hAnsiTheme="minorHAnsi" w:cs="Arial"/>
+                <w:b/>
+                <w:color w:val="795500"/>
+                <w:sz w:val="24"/>
+                <w:szCs w:val="24"/>
+              </w:rPr>
+              <w:t>2.</w:t>
+            </w:r>
+            <w:r>
+              <w:rPr>
+                <w:rFonts w:asciiTheme="minorHAnsi" w:hAnsiTheme="minorHAnsi" w:cs="Arial"/>
+                <w:b/>
+                <w:color w:val="795500"/>
+                <w:sz w:val="24"/>
+                <w:szCs w:val="24"/>
+              </w:rPr>
+              <w:t>1</w:t>
+            </w:r>
+            <w:r>
+              <w:rPr>
+                <w:rFonts w:asciiTheme="minorHAnsi" w:hAnsiTheme="minorHAnsi" w:cs="Arial"/>
+                <w:b/>
+                <w:color w:val="795500"/>
+                <w:sz w:val="24"/>
+                <w:szCs w:val="24"/>
+              </w:rPr>
+              <w:t>5%</w:t>
+            </w:r>
+          </w:p>
+          <w:p>
+            <w:pPr>
+              <w:pStyle w:val="ListParagraph"/>
+              <w:numPr>
+                <w:ilvl w:val="0"/>
+                <w:numId w:val="3"/>
+              </w:numPr>
+              <w:ind w:left="252" w:right="-21" w:hanging="284"/>
+              <w:rPr>
+                <w:rFonts w:asciiTheme="minorHAnsi" w:hAnsiTheme="minorHAnsi" w:cs="Arial"/>
+                <w:b/>
+                <w:color w:val="008000"/>
+                <w:sz w:val="24"/>
+                <w:szCs w:val="24"/>
+              </w:rPr>
+            </w:pPr>
+            <w:r>
+              <w:rPr>
+                <w:rFonts w:asciiTheme="minorHAnsi" w:hAnsiTheme="minorHAnsi" w:cs="Arial"/>
+                <w:b/>
+                <w:color w:val="008000"/>
+                <w:sz w:val="24"/>
+                <w:szCs w:val="24"/>
+              </w:rPr>
+              <w:t>1.875%</w:t>
+            </w:r>
+          </w:p>
+          <w:p>
+            <w:pPr>
+              <w:ind w:left="-32" w:right="-21"/>
+              <w:rPr>
+                <w:rFonts w:asciiTheme="minorHAnsi" w:hAnsiTheme="minorHAnsi" w:cs="Arial"/>
+                <w:b/>
+                <w:sz w:val="24"/>
+                <w:szCs w:val="24"/>
+              </w:rPr>
+            </w:pPr>
+          </w:p>
+        </w:tc>
+      </w:tr>
+      <w:tr>
+        <w:trPr>
+          <w:trHeight w:val="1440"/>
+        </w:trPr>
+        <w:tc>
+          <w:tcPr>
+            <w:tcW w:w="1271" w:type="dxa"/>
+          </w:tcPr>
+          <w:p>
+            <w:pPr>
+              <w:jc w:val="center"/>
+              <w:rPr>
+                <w:rFonts w:asciiTheme="minorHAnsi" w:hAnsiTheme="minorHAnsi" w:cs="Arial"/>
+                <w:b/>
+                <w:sz w:val="24"/>
+                <w:szCs w:val="24"/>
+              </w:rPr>
+            </w:pPr>
+            <w:r>
+              <w:rPr>
+                <w:rFonts w:asciiTheme="minorHAnsi" w:hAnsiTheme="minorHAnsi" w:cs="Arial"/>
+                <w:b/>
+                <w:sz w:val="24"/>
+                <w:szCs w:val="24"/>
+              </w:rPr>
+              <w:t>Week 3</w:t>
+            </w:r>
+          </w:p>
+          <w:p>
+            <w:pPr>
+              <w:jc w:val="center"/>
+              <w:rPr>
+                <w:rFonts w:asciiTheme="minorHAnsi" w:hAnsiTheme="minorHAnsi" w:cs="Arial"/>
+                <w:b/>
+                <w:sz w:val="24"/>
+                <w:szCs w:val="24"/>
+              </w:rPr>
+            </w:pPr>
           </w:p>
         </w:tc>
         <w:tc>
@@ -2984,6 +3276,7 @@
                 <w:rFonts w:asciiTheme="minorHAnsi" w:hAnsiTheme="minorHAnsi"/>
                 <w:sz w:val="24"/>
                 <w:szCs w:val="24"/>
+                <w:u w:val="none"/>
                 <w:shd w:val="clear" w:color="auto" w:fill="FFFFFF"/>
               </w:rPr>
             </w:pPr>
@@ -3003,6 +3296,107 @@
         </w:tc>
         <w:tc>
           <w:tcPr>
+            <w:tcW w:w="2550" w:type="dxa"/>
+          </w:tcPr>
+          <w:p>
+            <w:pPr>
+              <w:pStyle w:val="ListParagraph"/>
+              <w:numPr>
+                <w:ilvl w:val="0"/>
+                <w:numId w:val="3"/>
+              </w:numPr>
+              <w:ind w:left="140" w:right="-21" w:hanging="172"/>
+              <w:rPr>
+                <w:rStyle w:val="Hyperlink"/>
+                <w:rFonts w:asciiTheme="minorHAnsi" w:hAnsiTheme="minorHAnsi"/>
+                <w:sz w:val="24"/>
+                <w:szCs w:val="24"/>
+                <w:shd w:val="clear" w:color="auto" w:fill="FFFFFF"/>
+              </w:rPr>
+            </w:pPr>
+            <w:r>
+              <w:rPr>
+                <w:rFonts w:asciiTheme="minorHAnsi" w:hAnsiTheme="minorHAnsi"/>
+                <w:sz w:val="24"/>
+                <w:szCs w:val="24"/>
+                <w:u w:val="single"/>
+                <w:shd w:val="clear" w:color="auto" w:fill="FFFFFF"/>
+              </w:rPr>
+              <w:fldChar w:fldCharType="begin"/>
+            </w:r>
+            <w:r>
+              <w:rPr>
+                <w:rFonts w:asciiTheme="minorHAnsi" w:hAnsiTheme="minorHAnsi"/>
+                <w:sz w:val="24"/>
+                <w:szCs w:val="24"/>
+                <w:u w:val="single"/>
+                <w:shd w:val="clear" w:color="auto" w:fill="FFFFFF"/>
+              </w:rPr>
+              <w:instrText xml:space="preserve"> HYPERLINK "https://ict.senecacollege.ca/~btp200/pages/content/ctors.html" </w:instrText>
+            </w:r>
+            <w:r>
+              <w:rPr>
+                <w:rFonts w:asciiTheme="minorHAnsi" w:hAnsiTheme="minorHAnsi"/>
+                <w:sz w:val="24"/>
+                <w:szCs w:val="24"/>
+                <w:u w:val="single"/>
+                <w:shd w:val="clear" w:color="auto" w:fill="FFFFFF"/>
+              </w:rPr>
+              <w:fldChar w:fldCharType="separate"/>
+            </w:r>
+            <w:r>
+              <w:rPr>
+                <w:rStyle w:val="Hyperlink"/>
+                <w:rFonts w:asciiTheme="minorHAnsi" w:hAnsiTheme="minorHAnsi"/>
+                <w:sz w:val="24"/>
+                <w:szCs w:val="24"/>
+                <w:shd w:val="clear" w:color="auto" w:fill="FFFFFF"/>
+              </w:rPr>
+              <w:t>Construction and Destruction</w:t>
+            </w:r>
+          </w:p>
+          <w:p>
+            <w:pPr>
+              <w:pStyle w:val="ListParagraph"/>
+              <w:numPr>
+                <w:ilvl w:val="0"/>
+                <w:numId w:val="3"/>
+              </w:numPr>
+              <w:ind w:left="140" w:right="-21" w:hanging="172"/>
+              <w:rPr>
+                <w:rStyle w:val="Hyperlink"/>
+                <w:rFonts w:asciiTheme="minorHAnsi" w:hAnsiTheme="minorHAnsi"/>
+                <w:sz w:val="24"/>
+                <w:szCs w:val="24"/>
+                <w:shd w:val="clear" w:color="auto" w:fill="FFFFFF"/>
+              </w:rPr>
+            </w:pPr>
+            <w:r>
+              <w:rPr>
+                <w:rFonts w:asciiTheme="minorHAnsi" w:hAnsiTheme="minorHAnsi"/>
+                <w:sz w:val="24"/>
+                <w:szCs w:val="24"/>
+                <w:u w:val="single"/>
+                <w:shd w:val="clear" w:color="auto" w:fill="FFFFFF"/>
+              </w:rPr>
+              <w:fldChar w:fldCharType="end"/>
+            </w:r>
+            <w:hyperlink r:id="rId16" w:history="1">
+              <w:r>
+                <w:rPr>
+                  <w:rStyle w:val="Hyperlink"/>
+                  <w:rFonts w:asciiTheme="minorHAnsi" w:hAnsiTheme="minorHAnsi"/>
+                  <w:sz w:val="24"/>
+                  <w:szCs w:val="24"/>
+                  <w:shd w:val="clear" w:color="auto" w:fill="FFFFFF"/>
+                </w:rPr>
+                <w:t>The Current Object</w:t>
+              </w:r>
+            </w:hyperlink>
+          </w:p>
+        </w:tc>
+        <w:tc>
+          <w:tcPr>
             <w:tcW w:w="2153" w:type="dxa"/>
           </w:tcPr>
           <w:p>
@@ -3029,7 +3423,7 @@
                 <w:sz w:val="24"/>
                 <w:szCs w:val="24"/>
               </w:rPr>
-              <w:t>Workshop #1</w:t>
+              <w:t>Workshop #2</w:t>
             </w:r>
           </w:p>
           <w:p>
@@ -3056,12 +3450,12 @@
                 <w:sz w:val="24"/>
                 <w:szCs w:val="24"/>
               </w:rPr>
-              <w:t>Quiz #1</w:t>
-            </w:r>
-          </w:p>
-          <w:p>
-            <w:pPr>
-              <w:ind w:right="-21"/>
+              <w:t>Quiz #2</w:t>
+            </w:r>
+          </w:p>
+          <w:p>
+            <w:pPr>
+              <w:ind w:left="-32" w:right="-21"/>
               <w:rPr>
                 <w:rFonts w:asciiTheme="minorHAnsi" w:hAnsiTheme="minorHAnsi" w:cs="Arial"/>
                 <w:b/>
@@ -3139,57 +3533,57 @@
                 <w:sz w:val="24"/>
                 <w:szCs w:val="24"/>
               </w:rPr>
+              <w:t xml:space="preserve">% + </w:t>
+            </w:r>
+            <w:r>
+              <w:rPr>
+                <w:rFonts w:asciiTheme="minorHAnsi" w:hAnsiTheme="minorHAnsi" w:cs="Arial"/>
+                <w:b/>
+                <w:color w:val="795500"/>
+                <w:sz w:val="24"/>
+                <w:szCs w:val="24"/>
+              </w:rPr>
+              <w:t>~</w:t>
+            </w:r>
+            <w:r>
+              <w:rPr>
+                <w:rFonts w:asciiTheme="minorHAnsi" w:hAnsiTheme="minorHAnsi" w:cs="Arial"/>
+                <w:b/>
+                <w:color w:val="795500"/>
+                <w:sz w:val="24"/>
+                <w:szCs w:val="24"/>
+              </w:rPr>
+              <w:t>2.</w:t>
+            </w:r>
+            <w:r>
+              <w:rPr>
+                <w:rFonts w:asciiTheme="minorHAnsi" w:hAnsiTheme="minorHAnsi" w:cs="Arial"/>
+                <w:b/>
+                <w:color w:val="795500"/>
+                <w:sz w:val="24"/>
+                <w:szCs w:val="24"/>
+              </w:rPr>
+              <w:t>1</w:t>
+            </w:r>
+            <w:r>
+              <w:rPr>
+                <w:rFonts w:asciiTheme="minorHAnsi" w:hAnsiTheme="minorHAnsi" w:cs="Arial"/>
+                <w:b/>
+                <w:color w:val="795500"/>
+                <w:sz w:val="24"/>
+                <w:szCs w:val="24"/>
+              </w:rPr>
+              <w:t>5</w:t>
+            </w:r>
+            <w:r>
+              <w:rPr>
+                <w:rFonts w:asciiTheme="minorHAnsi" w:hAnsiTheme="minorHAnsi" w:cs="Arial"/>
+                <w:b/>
+                <w:color w:val="795500"/>
+                <w:sz w:val="24"/>
+                <w:szCs w:val="24"/>
+              </w:rPr>
               <w:t>%</w:t>
-            </w:r>
-            <w:r>
-              <w:rPr>
-                <w:rFonts w:asciiTheme="minorHAnsi" w:hAnsiTheme="minorHAnsi" w:cs="Arial"/>
-                <w:b/>
-                <w:color w:val="795500"/>
-                <w:sz w:val="24"/>
-                <w:szCs w:val="24"/>
-              </w:rPr>
-              <w:t xml:space="preserve"> + </w:t>
-            </w:r>
-            <w:r>
-              <w:rPr>
-                <w:rFonts w:asciiTheme="minorHAnsi" w:hAnsiTheme="minorHAnsi" w:cs="Arial"/>
-                <w:b/>
-                <w:color w:val="795500"/>
-                <w:sz w:val="24"/>
-                <w:szCs w:val="24"/>
-              </w:rPr>
-              <w:t>~</w:t>
-            </w:r>
-            <w:r>
-              <w:rPr>
-                <w:rFonts w:asciiTheme="minorHAnsi" w:hAnsiTheme="minorHAnsi" w:cs="Arial"/>
-                <w:b/>
-                <w:color w:val="795500"/>
-                <w:sz w:val="24"/>
-                <w:szCs w:val="24"/>
-              </w:rPr>
-              <w:t>2.</w:t>
-            </w:r>
-            <w:r>
-              <w:rPr>
-                <w:rFonts w:asciiTheme="minorHAnsi" w:hAnsiTheme="minorHAnsi" w:cs="Arial"/>
-                <w:b/>
-                <w:color w:val="795500"/>
-                <w:sz w:val="24"/>
-                <w:szCs w:val="24"/>
-              </w:rPr>
-              <w:t>1</w:t>
-            </w:r>
-            <w:r>
-              <w:rPr>
-                <w:rFonts w:asciiTheme="minorHAnsi" w:hAnsiTheme="minorHAnsi" w:cs="Arial"/>
-                <w:b/>
-                <w:color w:val="795500"/>
-                <w:sz w:val="24"/>
-                <w:szCs w:val="24"/>
-              </w:rPr>
-              <w:t>5%</w:t>
             </w:r>
           </w:p>
           <w:p>
@@ -3257,7 +3651,7 @@
                 <w:sz w:val="24"/>
                 <w:szCs w:val="24"/>
               </w:rPr>
-              <w:t>Week 3</w:t>
+              <w:t>Week 4</w:t>
             </w:r>
           </w:p>
           <w:p>
@@ -3289,29 +3683,50 @@
                 <w:rFonts w:asciiTheme="minorHAnsi" w:hAnsiTheme="minorHAnsi"/>
                 <w:sz w:val="24"/>
                 <w:szCs w:val="24"/>
-                <w:u w:val="none"/>
-                <w:shd w:val="clear" w:color="auto" w:fill="FFFFFF"/>
-              </w:rPr>
-            </w:pPr>
-            <w:hyperlink r:id="rId16" w:history="1">
-              <w:r>
-                <w:rPr>
-                  <w:rStyle w:val="Hyperlink"/>
-                  <w:rFonts w:asciiTheme="minorHAnsi" w:hAnsiTheme="minorHAnsi"/>
-                  <w:sz w:val="24"/>
-                  <w:szCs w:val="24"/>
-                  <w:u w:val="none"/>
-                  <w:shd w:val="clear" w:color="auto" w:fill="FFFFFF"/>
-                </w:rPr>
-                <w:t>Member Functions and Privacy</w:t>
-              </w:r>
-            </w:hyperlink>
-          </w:p>
-        </w:tc>
-        <w:tc>
-          <w:tcPr>
-            <w:tcW w:w="2550" w:type="dxa"/>
-          </w:tcPr>
+                <w:shd w:val="clear" w:color="auto" w:fill="FFFFFF"/>
+              </w:rPr>
+            </w:pPr>
+            <w:r>
+              <w:rPr>
+                <w:rFonts w:asciiTheme="minorHAnsi" w:hAnsiTheme="minorHAnsi"/>
+                <w:sz w:val="24"/>
+                <w:szCs w:val="24"/>
+                <w:u w:val="single"/>
+                <w:shd w:val="clear" w:color="auto" w:fill="FFFFFF"/>
+              </w:rPr>
+              <w:fldChar w:fldCharType="begin"/>
+            </w:r>
+            <w:r>
+              <w:rPr>
+                <w:rFonts w:asciiTheme="minorHAnsi" w:hAnsiTheme="minorHAnsi"/>
+                <w:sz w:val="24"/>
+                <w:szCs w:val="24"/>
+                <w:u w:val="single"/>
+                <w:shd w:val="clear" w:color="auto" w:fill="FFFFFF"/>
+              </w:rPr>
+              <w:instrText xml:space="preserve"> HYPERLINK "https://ict.senecacollege.ca/~btp200/pages/content/ctors.html" </w:instrText>
+            </w:r>
+            <w:r>
+              <w:rPr>
+                <w:rFonts w:asciiTheme="minorHAnsi" w:hAnsiTheme="minorHAnsi"/>
+                <w:sz w:val="24"/>
+                <w:szCs w:val="24"/>
+                <w:u w:val="single"/>
+                <w:shd w:val="clear" w:color="auto" w:fill="FFFFFF"/>
+              </w:rPr>
+              <w:fldChar w:fldCharType="separate"/>
+            </w:r>
+            <w:r>
+              <w:rPr>
+                <w:rStyle w:val="Hyperlink"/>
+                <w:rFonts w:asciiTheme="minorHAnsi" w:hAnsiTheme="minorHAnsi"/>
+                <w:sz w:val="24"/>
+                <w:szCs w:val="24"/>
+                <w:shd w:val="clear" w:color="auto" w:fill="FFFFFF"/>
+              </w:rPr>
+              <w:t>Construction and Destruction</w:t>
+            </w:r>
+          </w:p>
           <w:p>
             <w:pPr>
               <w:pStyle w:val="ListParagraph"/>
@@ -3325,72 +3740,7 @@
                 <w:rFonts w:asciiTheme="minorHAnsi" w:hAnsiTheme="minorHAnsi"/>
                 <w:sz w:val="24"/>
                 <w:szCs w:val="24"/>
-                <w:shd w:val="clear" w:color="auto" w:fill="FFFFFF"/>
-              </w:rPr>
-            </w:pPr>
-            <w:r>
-              <w:rPr>
-                <w:rFonts w:asciiTheme="minorHAnsi" w:hAnsiTheme="minorHAnsi"/>
-                <w:sz w:val="24"/>
-                <w:szCs w:val="24"/>
-                <w:u w:val="single"/>
-                <w:shd w:val="clear" w:color="auto" w:fill="FFFFFF"/>
-              </w:rPr>
-              <w:fldChar w:fldCharType="begin"/>
-            </w:r>
-            <w:r>
-              <w:rPr>
-                <w:rFonts w:asciiTheme="minorHAnsi" w:hAnsiTheme="minorHAnsi"/>
-                <w:sz w:val="24"/>
-                <w:szCs w:val="24"/>
-                <w:u w:val="single"/>
-                <w:shd w:val="clear" w:color="auto" w:fill="FFFFFF"/>
-              </w:rPr>
-              <w:instrText xml:space="preserve"> HYPERLINK "https://ict.senecacollege.ca/~btp200/pages/content/ctors.html" </w:instrText>
-            </w:r>
-            <w:r>
-              <w:rPr>
-                <w:rFonts w:asciiTheme="minorHAnsi" w:hAnsiTheme="minorHAnsi"/>
-                <w:sz w:val="24"/>
-                <w:szCs w:val="24"/>
-                <w:u w:val="single"/>
-                <w:shd w:val="clear" w:color="auto" w:fill="FFFFFF"/>
-              </w:rPr>
-            </w:r>
-            <w:r>
-              <w:rPr>
-                <w:rFonts w:asciiTheme="minorHAnsi" w:hAnsiTheme="minorHAnsi"/>
-                <w:sz w:val="24"/>
-                <w:szCs w:val="24"/>
-                <w:u w:val="single"/>
-                <w:shd w:val="clear" w:color="auto" w:fill="FFFFFF"/>
-              </w:rPr>
-              <w:fldChar w:fldCharType="separate"/>
-            </w:r>
-            <w:r>
-              <w:rPr>
-                <w:rStyle w:val="Hyperlink"/>
-                <w:rFonts w:asciiTheme="minorHAnsi" w:hAnsiTheme="minorHAnsi"/>
-                <w:sz w:val="24"/>
-                <w:szCs w:val="24"/>
-                <w:shd w:val="clear" w:color="auto" w:fill="FFFFFF"/>
-              </w:rPr>
-              <w:t>Construction and Destruction</w:t>
-            </w:r>
-          </w:p>
-          <w:p>
-            <w:pPr>
-              <w:pStyle w:val="ListParagraph"/>
-              <w:numPr>
-                <w:ilvl w:val="0"/>
-                <w:numId w:val="3"/>
-              </w:numPr>
-              <w:ind w:left="140" w:right="-21" w:hanging="172"/>
-              <w:rPr>
-                <w:rStyle w:val="Hyperlink"/>
-                <w:rFonts w:asciiTheme="minorHAnsi" w:hAnsiTheme="minorHAnsi"/>
-                <w:sz w:val="24"/>
-                <w:szCs w:val="24"/>
+                <w:u w:val="none"/>
                 <w:shd w:val="clear" w:color="auto" w:fill="FFFFFF"/>
               </w:rPr>
             </w:pPr>
@@ -3420,311 +3770,8 @@
         </w:tc>
         <w:tc>
           <w:tcPr>
-            <w:tcW w:w="2153" w:type="dxa"/>
-          </w:tcPr>
-          <w:p>
-            <w:pPr>
-              <w:pStyle w:val="ListParagraph"/>
-              <w:numPr>
-                <w:ilvl w:val="0"/>
-                <w:numId w:val="3"/>
-              </w:numPr>
-              <w:ind w:left="252" w:right="-21" w:hanging="284"/>
-              <w:rPr>
-                <w:rFonts w:asciiTheme="minorHAnsi" w:hAnsiTheme="minorHAnsi" w:cs="Arial"/>
-                <w:b/>
-                <w:color w:val="795500"/>
-                <w:sz w:val="24"/>
-                <w:szCs w:val="24"/>
-              </w:rPr>
-            </w:pPr>
-            <w:r>
-              <w:rPr>
-                <w:rFonts w:asciiTheme="minorHAnsi" w:hAnsiTheme="minorHAnsi" w:cs="Arial"/>
-                <w:b/>
-                <w:color w:val="795500"/>
-                <w:sz w:val="24"/>
-                <w:szCs w:val="24"/>
-              </w:rPr>
-              <w:t>Workshop #2</w:t>
-            </w:r>
-          </w:p>
-          <w:p>
-            <w:pPr>
-              <w:pStyle w:val="ListParagraph"/>
-              <w:numPr>
-                <w:ilvl w:val="0"/>
-                <w:numId w:val="3"/>
-              </w:numPr>
-              <w:ind w:left="252" w:right="-21" w:hanging="284"/>
-              <w:rPr>
-                <w:rFonts w:asciiTheme="minorHAnsi" w:hAnsiTheme="minorHAnsi" w:cs="Arial"/>
-                <w:b/>
-                <w:color w:val="008000"/>
-                <w:sz w:val="24"/>
-                <w:szCs w:val="24"/>
-              </w:rPr>
-            </w:pPr>
-            <w:r>
-              <w:rPr>
-                <w:rFonts w:asciiTheme="minorHAnsi" w:hAnsiTheme="minorHAnsi" w:cs="Arial"/>
-                <w:b/>
-                <w:color w:val="008000"/>
-                <w:sz w:val="24"/>
-                <w:szCs w:val="24"/>
-              </w:rPr>
-              <w:t>Quiz #2</w:t>
-            </w:r>
-          </w:p>
-          <w:p>
-            <w:pPr>
-              <w:ind w:left="-32" w:right="-21"/>
-              <w:rPr>
-                <w:rFonts w:asciiTheme="minorHAnsi" w:hAnsiTheme="minorHAnsi" w:cs="Arial"/>
-                <w:b/>
-                <w:sz w:val="24"/>
-                <w:szCs w:val="24"/>
-              </w:rPr>
-            </w:pPr>
-          </w:p>
-        </w:tc>
-        <w:tc>
-          <w:tcPr>
-            <w:tcW w:w="2386" w:type="dxa"/>
-          </w:tcPr>
-          <w:p>
-            <w:pPr>
-              <w:pStyle w:val="ListParagraph"/>
-              <w:numPr>
-                <w:ilvl w:val="0"/>
-                <w:numId w:val="3"/>
-              </w:numPr>
-              <w:ind w:left="252" w:right="-21" w:hanging="284"/>
-              <w:rPr>
-                <w:rFonts w:asciiTheme="minorHAnsi" w:hAnsiTheme="minorHAnsi" w:cs="Arial"/>
-                <w:b/>
-                <w:color w:val="795500"/>
-                <w:sz w:val="24"/>
-                <w:szCs w:val="24"/>
-              </w:rPr>
-            </w:pPr>
-            <w:r>
-              <w:rPr>
-                <w:rFonts w:asciiTheme="minorHAnsi" w:hAnsiTheme="minorHAnsi" w:cs="Arial"/>
-                <w:b/>
-                <w:color w:val="795500"/>
-                <w:sz w:val="24"/>
-                <w:szCs w:val="24"/>
-              </w:rPr>
-              <w:t>~</w:t>
-            </w:r>
-            <w:r>
-              <w:rPr>
-                <w:rFonts w:asciiTheme="minorHAnsi" w:hAnsiTheme="minorHAnsi" w:cs="Arial"/>
-                <w:b/>
-                <w:color w:val="795500"/>
-                <w:sz w:val="24"/>
-                <w:szCs w:val="24"/>
-              </w:rPr>
-              <w:t>2.</w:t>
-            </w:r>
-            <w:r>
-              <w:rPr>
-                <w:rFonts w:asciiTheme="minorHAnsi" w:hAnsiTheme="minorHAnsi" w:cs="Arial"/>
-                <w:b/>
-                <w:color w:val="795500"/>
-                <w:sz w:val="24"/>
-                <w:szCs w:val="24"/>
-              </w:rPr>
-              <w:t>1</w:t>
-            </w:r>
-            <w:r>
-              <w:rPr>
-                <w:rFonts w:asciiTheme="minorHAnsi" w:hAnsiTheme="minorHAnsi" w:cs="Arial"/>
-                <w:b/>
-                <w:color w:val="795500"/>
-                <w:sz w:val="24"/>
-                <w:szCs w:val="24"/>
-              </w:rPr>
-              <w:t>5</w:t>
-            </w:r>
-            <w:r>
-              <w:rPr>
-                <w:rFonts w:asciiTheme="minorHAnsi" w:hAnsiTheme="minorHAnsi" w:cs="Arial"/>
-                <w:b/>
-                <w:color w:val="795500"/>
-                <w:sz w:val="24"/>
-                <w:szCs w:val="24"/>
-              </w:rPr>
-              <w:t xml:space="preserve">% + </w:t>
-            </w:r>
-            <w:r>
-              <w:rPr>
-                <w:rFonts w:asciiTheme="minorHAnsi" w:hAnsiTheme="minorHAnsi" w:cs="Arial"/>
-                <w:b/>
-                <w:color w:val="795500"/>
-                <w:sz w:val="24"/>
-                <w:szCs w:val="24"/>
-              </w:rPr>
-              <w:t>~</w:t>
-            </w:r>
-            <w:r>
-              <w:rPr>
-                <w:rFonts w:asciiTheme="minorHAnsi" w:hAnsiTheme="minorHAnsi" w:cs="Arial"/>
-                <w:b/>
-                <w:color w:val="795500"/>
-                <w:sz w:val="24"/>
-                <w:szCs w:val="24"/>
-              </w:rPr>
-              <w:t>2.</w:t>
-            </w:r>
-            <w:r>
-              <w:rPr>
-                <w:rFonts w:asciiTheme="minorHAnsi" w:hAnsiTheme="minorHAnsi" w:cs="Arial"/>
-                <w:b/>
-                <w:color w:val="795500"/>
-                <w:sz w:val="24"/>
-                <w:szCs w:val="24"/>
-              </w:rPr>
-              <w:t>1</w:t>
-            </w:r>
-            <w:r>
-              <w:rPr>
-                <w:rFonts w:asciiTheme="minorHAnsi" w:hAnsiTheme="minorHAnsi" w:cs="Arial"/>
-                <w:b/>
-                <w:color w:val="795500"/>
-                <w:sz w:val="24"/>
-                <w:szCs w:val="24"/>
-              </w:rPr>
-              <w:t>5</w:t>
-            </w:r>
-            <w:r>
-              <w:rPr>
-                <w:rFonts w:asciiTheme="minorHAnsi" w:hAnsiTheme="minorHAnsi" w:cs="Arial"/>
-                <w:b/>
-                <w:color w:val="795500"/>
-                <w:sz w:val="24"/>
-                <w:szCs w:val="24"/>
-              </w:rPr>
-              <w:t>%</w:t>
-            </w:r>
-          </w:p>
-          <w:p>
-            <w:pPr>
-              <w:pStyle w:val="ListParagraph"/>
-              <w:numPr>
-                <w:ilvl w:val="0"/>
-                <w:numId w:val="3"/>
-              </w:numPr>
-              <w:ind w:left="252" w:right="-21" w:hanging="284"/>
-              <w:rPr>
-                <w:rFonts w:asciiTheme="minorHAnsi" w:hAnsiTheme="minorHAnsi" w:cs="Arial"/>
-                <w:b/>
-                <w:color w:val="008000"/>
-                <w:sz w:val="24"/>
-                <w:szCs w:val="24"/>
-              </w:rPr>
-            </w:pPr>
-            <w:r>
-              <w:rPr>
-                <w:rFonts w:asciiTheme="minorHAnsi" w:hAnsiTheme="minorHAnsi" w:cs="Arial"/>
-                <w:b/>
-                <w:color w:val="008000"/>
-                <w:sz w:val="24"/>
-                <w:szCs w:val="24"/>
-              </w:rPr>
-              <w:t>1.875%</w:t>
-            </w:r>
-          </w:p>
-          <w:p>
-            <w:pPr>
-              <w:ind w:left="-32" w:right="-21"/>
-              <w:rPr>
-                <w:rFonts w:asciiTheme="minorHAnsi" w:hAnsiTheme="minorHAnsi" w:cs="Arial"/>
-                <w:b/>
-                <w:sz w:val="24"/>
-                <w:szCs w:val="24"/>
-              </w:rPr>
-            </w:pPr>
-          </w:p>
-        </w:tc>
-      </w:tr>
-      <w:tr>
-        <w:trPr>
-          <w:trHeight w:val="1440"/>
-        </w:trPr>
-        <w:tc>
-          <w:tcPr>
-            <w:tcW w:w="1271" w:type="dxa"/>
-          </w:tcPr>
-          <w:p>
-            <w:pPr>
-              <w:jc w:val="center"/>
-              <w:rPr>
-                <w:rFonts w:asciiTheme="minorHAnsi" w:hAnsiTheme="minorHAnsi" w:cs="Arial"/>
-                <w:b/>
-                <w:sz w:val="24"/>
-                <w:szCs w:val="24"/>
-              </w:rPr>
-            </w:pPr>
-            <w:r>
-              <w:rPr>
-                <w:rFonts w:asciiTheme="minorHAnsi" w:hAnsiTheme="minorHAnsi" w:cs="Arial"/>
-                <w:b/>
-                <w:sz w:val="24"/>
-                <w:szCs w:val="24"/>
-              </w:rPr>
-              <w:t>Week 4</w:t>
-            </w:r>
-          </w:p>
-          <w:p>
-            <w:pPr>
-              <w:jc w:val="center"/>
-              <w:rPr>
-                <w:rFonts w:asciiTheme="minorHAnsi" w:hAnsiTheme="minorHAnsi" w:cs="Arial"/>
-                <w:b/>
-                <w:sz w:val="24"/>
-                <w:szCs w:val="24"/>
-              </w:rPr>
-            </w:pPr>
-          </w:p>
-        </w:tc>
-        <w:tc>
-          <w:tcPr>
             <w:tcW w:w="2550" w:type="dxa"/>
           </w:tcPr>
-          <w:p>
-            <w:pPr>
-              <w:pStyle w:val="ListParagraph"/>
-              <w:numPr>
-                <w:ilvl w:val="0"/>
-                <w:numId w:val="3"/>
-              </w:numPr>
-              <w:spacing w:after="160" w:line="259" w:lineRule="auto"/>
-              <w:ind w:left="140" w:right="-21" w:hanging="172"/>
-              <w:rPr>
-                <w:rStyle w:val="Hyperlink"/>
-                <w:rFonts w:asciiTheme="minorHAnsi" w:hAnsiTheme="minorHAnsi"/>
-                <w:sz w:val="24"/>
-                <w:szCs w:val="24"/>
-                <w:u w:val="none"/>
-                <w:shd w:val="clear" w:color="auto" w:fill="FFFFFF"/>
-              </w:rPr>
-            </w:pPr>
-            <w:hyperlink r:id="rId18" w:history="1">
-              <w:r>
-                <w:rPr>
-                  <w:rStyle w:val="Hyperlink"/>
-                  <w:rFonts w:asciiTheme="minorHAnsi" w:hAnsiTheme="minorHAnsi"/>
-                  <w:sz w:val="24"/>
-                  <w:szCs w:val="24"/>
-                  <w:u w:val="none"/>
-                  <w:shd w:val="clear" w:color="auto" w:fill="FFFFFF"/>
-                </w:rPr>
-                <w:t>Construction and Destruction</w:t>
-              </w:r>
-            </w:hyperlink>
-          </w:p>
           <w:p>
             <w:pPr>
               <w:pStyle w:val="ListParagraph"/>
@@ -3738,29 +3785,50 @@
                 <w:rFonts w:asciiTheme="minorHAnsi" w:hAnsiTheme="minorHAnsi"/>
                 <w:sz w:val="24"/>
                 <w:szCs w:val="24"/>
-                <w:u w:val="none"/>
-                <w:shd w:val="clear" w:color="auto" w:fill="FFFFFF"/>
-              </w:rPr>
-            </w:pPr>
-            <w:hyperlink r:id="rId19" w:history="1">
-              <w:r>
-                <w:rPr>
-                  <w:rStyle w:val="Hyperlink"/>
-                  <w:rFonts w:asciiTheme="minorHAnsi" w:hAnsiTheme="minorHAnsi"/>
-                  <w:sz w:val="24"/>
-                  <w:szCs w:val="24"/>
-                  <w:u w:val="none"/>
-                  <w:shd w:val="clear" w:color="auto" w:fill="FFFFFF"/>
-                </w:rPr>
-                <w:t>The Current Object</w:t>
-              </w:r>
-            </w:hyperlink>
-          </w:p>
-        </w:tc>
-        <w:tc>
-          <w:tcPr>
-            <w:tcW w:w="2550" w:type="dxa"/>
-          </w:tcPr>
+                <w:shd w:val="clear" w:color="auto" w:fill="FFFFFF"/>
+              </w:rPr>
+            </w:pPr>
+            <w:r>
+              <w:rPr>
+                <w:rFonts w:asciiTheme="minorHAnsi" w:hAnsiTheme="minorHAnsi"/>
+                <w:sz w:val="24"/>
+                <w:szCs w:val="24"/>
+                <w:u w:val="single"/>
+                <w:shd w:val="clear" w:color="auto" w:fill="FFFFFF"/>
+              </w:rPr>
+              <w:fldChar w:fldCharType="begin"/>
+            </w:r>
+            <w:r>
+              <w:rPr>
+                <w:rFonts w:asciiTheme="minorHAnsi" w:hAnsiTheme="minorHAnsi"/>
+                <w:sz w:val="24"/>
+                <w:szCs w:val="24"/>
+                <w:u w:val="single"/>
+                <w:shd w:val="clear" w:color="auto" w:fill="FFFFFF"/>
+              </w:rPr>
+              <w:instrText xml:space="preserve"> HYPERLINK "https://ict.senecacollege.ca/~btp200/pages/content/overl.html" </w:instrText>
+            </w:r>
+            <w:r>
+              <w:rPr>
+                <w:rFonts w:asciiTheme="minorHAnsi" w:hAnsiTheme="minorHAnsi"/>
+                <w:sz w:val="24"/>
+                <w:szCs w:val="24"/>
+                <w:u w:val="single"/>
+                <w:shd w:val="clear" w:color="auto" w:fill="FFFFFF"/>
+              </w:rPr>
+              <w:fldChar w:fldCharType="separate"/>
+            </w:r>
+            <w:r>
+              <w:rPr>
+                <w:rStyle w:val="Hyperlink"/>
+                <w:rFonts w:asciiTheme="minorHAnsi" w:hAnsiTheme="minorHAnsi"/>
+                <w:sz w:val="24"/>
+                <w:szCs w:val="24"/>
+                <w:shd w:val="clear" w:color="auto" w:fill="FFFFFF"/>
+              </w:rPr>
+              <w:t>Member Operators</w:t>
+            </w:r>
+          </w:p>
           <w:p>
             <w:pPr>
               <w:pStyle w:val="ListParagraph"/>
@@ -3785,75 +3853,9 @@
                 <w:u w:val="single"/>
                 <w:shd w:val="clear" w:color="auto" w:fill="FFFFFF"/>
               </w:rPr>
-              <w:fldChar w:fldCharType="begin"/>
-            </w:r>
-            <w:r>
-              <w:rPr>
-                <w:rFonts w:asciiTheme="minorHAnsi" w:hAnsiTheme="minorHAnsi"/>
-                <w:sz w:val="24"/>
-                <w:szCs w:val="24"/>
-                <w:u w:val="single"/>
-                <w:shd w:val="clear" w:color="auto" w:fill="FFFFFF"/>
-              </w:rPr>
-              <w:instrText xml:space="preserve"> HYPERLINK "https://ict.senecacollege.ca/~btp200/pages/content/overl.html" </w:instrText>
-            </w:r>
-            <w:r>
-              <w:rPr>
-                <w:rFonts w:asciiTheme="minorHAnsi" w:hAnsiTheme="minorHAnsi"/>
-                <w:sz w:val="24"/>
-                <w:szCs w:val="24"/>
-                <w:u w:val="single"/>
-                <w:shd w:val="clear" w:color="auto" w:fill="FFFFFF"/>
-              </w:rPr>
-            </w:r>
-            <w:r>
-              <w:rPr>
-                <w:rFonts w:asciiTheme="minorHAnsi" w:hAnsiTheme="minorHAnsi"/>
-                <w:sz w:val="24"/>
-                <w:szCs w:val="24"/>
-                <w:u w:val="single"/>
-                <w:shd w:val="clear" w:color="auto" w:fill="FFFFFF"/>
-              </w:rPr>
-              <w:fldChar w:fldCharType="separate"/>
-            </w:r>
-            <w:r>
-              <w:rPr>
-                <w:rStyle w:val="Hyperlink"/>
-                <w:rFonts w:asciiTheme="minorHAnsi" w:hAnsiTheme="minorHAnsi"/>
-                <w:sz w:val="24"/>
-                <w:szCs w:val="24"/>
-                <w:shd w:val="clear" w:color="auto" w:fill="FFFFFF"/>
-              </w:rPr>
-              <w:t>Member Operators</w:t>
-            </w:r>
-          </w:p>
-          <w:p>
-            <w:pPr>
-              <w:pStyle w:val="ListParagraph"/>
-              <w:numPr>
-                <w:ilvl w:val="0"/>
-                <w:numId w:val="3"/>
-              </w:numPr>
-              <w:ind w:left="140" w:right="-21" w:hanging="172"/>
-              <w:rPr>
-                <w:rStyle w:val="Hyperlink"/>
-                <w:rFonts w:asciiTheme="minorHAnsi" w:hAnsiTheme="minorHAnsi"/>
-                <w:sz w:val="24"/>
-                <w:szCs w:val="24"/>
-                <w:shd w:val="clear" w:color="auto" w:fill="FFFFFF"/>
-              </w:rPr>
-            </w:pPr>
-            <w:r>
-              <w:rPr>
-                <w:rFonts w:asciiTheme="minorHAnsi" w:hAnsiTheme="minorHAnsi"/>
-                <w:sz w:val="24"/>
-                <w:szCs w:val="24"/>
-                <w:u w:val="single"/>
-                <w:shd w:val="clear" w:color="auto" w:fill="FFFFFF"/>
-              </w:rPr>
               <w:fldChar w:fldCharType="end"/>
             </w:r>
-            <w:hyperlink r:id="rId20" w:history="1">
+            <w:hyperlink r:id="rId18" w:history="1">
               <w:r>
                 <w:rPr>
                   <w:rStyle w:val="Hyperlink"/>
@@ -4149,30 +4151,55 @@
                 <w:ilvl w:val="0"/>
                 <w:numId w:val="3"/>
               </w:numPr>
-              <w:spacing w:after="160" w:line="259" w:lineRule="auto"/>
               <w:ind w:left="140" w:right="-21" w:hanging="172"/>
               <w:rPr>
                 <w:rStyle w:val="Hyperlink"/>
                 <w:rFonts w:asciiTheme="minorHAnsi" w:hAnsiTheme="minorHAnsi"/>
                 <w:sz w:val="24"/>
                 <w:szCs w:val="24"/>
-                <w:u w:val="none"/>
-                <w:shd w:val="clear" w:color="auto" w:fill="FFFFFF"/>
-              </w:rPr>
-            </w:pPr>
-            <w:hyperlink r:id="rId21" w:history="1">
-              <w:r>
-                <w:rPr>
-                  <w:rStyle w:val="Hyperlink"/>
-                  <w:rFonts w:asciiTheme="minorHAnsi" w:hAnsiTheme="minorHAnsi"/>
-                  <w:sz w:val="24"/>
-                  <w:szCs w:val="24"/>
-                  <w:u w:val="none"/>
-                  <w:shd w:val="clear" w:color="auto" w:fill="FFFFFF"/>
-                </w:rPr>
-                <w:t>Member Operators</w:t>
-              </w:r>
-            </w:hyperlink>
+                <w:shd w:val="clear" w:color="auto" w:fill="FFFFFF"/>
+              </w:rPr>
+            </w:pPr>
+            <w:r>
+              <w:rPr>
+                <w:rFonts w:asciiTheme="minorHAnsi" w:hAnsiTheme="minorHAnsi"/>
+                <w:sz w:val="24"/>
+                <w:szCs w:val="24"/>
+                <w:u w:val="single"/>
+                <w:shd w:val="clear" w:color="auto" w:fill="FFFFFF"/>
+              </w:rPr>
+              <w:fldChar w:fldCharType="begin"/>
+            </w:r>
+            <w:r>
+              <w:rPr>
+                <w:rFonts w:asciiTheme="minorHAnsi" w:hAnsiTheme="minorHAnsi"/>
+                <w:sz w:val="24"/>
+                <w:szCs w:val="24"/>
+                <w:u w:val="single"/>
+                <w:shd w:val="clear" w:color="auto" w:fill="FFFFFF"/>
+              </w:rPr>
+              <w:instrText xml:space="preserve"> HYPERLINK "https://ict.senecacollege.ca/~btp200/pages/content/overl.html" </w:instrText>
+            </w:r>
+            <w:r>
+              <w:rPr>
+                <w:rFonts w:asciiTheme="minorHAnsi" w:hAnsiTheme="minorHAnsi"/>
+                <w:sz w:val="24"/>
+                <w:szCs w:val="24"/>
+                <w:u w:val="single"/>
+                <w:shd w:val="clear" w:color="auto" w:fill="FFFFFF"/>
+              </w:rPr>
+              <w:fldChar w:fldCharType="separate"/>
+            </w:r>
+            <w:r>
+              <w:rPr>
+                <w:rStyle w:val="Hyperlink"/>
+                <w:rFonts w:asciiTheme="minorHAnsi" w:hAnsiTheme="minorHAnsi"/>
+                <w:sz w:val="24"/>
+                <w:szCs w:val="24"/>
+                <w:shd w:val="clear" w:color="auto" w:fill="FFFFFF"/>
+              </w:rPr>
+              <w:t>Member Operators</w:t>
+            </w:r>
           </w:p>
           <w:p>
             <w:pPr>
@@ -4192,14 +4219,23 @@
                 <w:shd w:val="clear" w:color="auto" w:fill="FFFFFF"/>
               </w:rPr>
             </w:pPr>
-            <w:hyperlink r:id="rId22" w:history="1">
+            <w:r>
+              <w:rPr>
+                <w:rFonts w:asciiTheme="minorHAnsi" w:hAnsiTheme="minorHAnsi"/>
+                <w:sz w:val="24"/>
+                <w:szCs w:val="24"/>
+                <w:u w:val="single"/>
+                <w:shd w:val="clear" w:color="auto" w:fill="FFFFFF"/>
+              </w:rPr>
+              <w:fldChar w:fldCharType="end"/>
+            </w:r>
+            <w:hyperlink r:id="rId19" w:history="1">
               <w:r>
                 <w:rPr>
                   <w:rStyle w:val="Hyperlink"/>
                   <w:rFonts w:asciiTheme="minorHAnsi" w:hAnsiTheme="minorHAnsi"/>
                   <w:sz w:val="24"/>
                   <w:szCs w:val="24"/>
-                  <w:u w:val="none"/>
                   <w:shd w:val="clear" w:color="auto" w:fill="FFFFFF"/>
                 </w:rPr>
                 <w:t>Helper Functions</w:t>
@@ -4256,15 +4292,6 @@
                 <w:u w:val="single"/>
                 <w:shd w:val="clear" w:color="auto" w:fill="FFFFFF"/>
               </w:rPr>
-            </w:r>
-            <w:r>
-              <w:rPr>
-                <w:rFonts w:asciiTheme="minorHAnsi" w:hAnsiTheme="minorHAnsi"/>
-                <w:sz w:val="24"/>
-                <w:szCs w:val="24"/>
-                <w:u w:val="single"/>
-                <w:shd w:val="clear" w:color="auto" w:fill="FFFFFF"/>
-              </w:rPr>
               <w:fldChar w:fldCharType="separate"/>
             </w:r>
             <w:r>
@@ -4304,7 +4331,7 @@
               </w:rPr>
               <w:fldChar w:fldCharType="end"/>
             </w:r>
-            <w:hyperlink r:id="rId23" w:history="1">
+            <w:hyperlink r:id="rId20" w:history="1">
               <w:r>
                 <w:rPr>
                   <w:rStyle w:val="Hyperlink"/>
@@ -4585,23 +4612,49 @@
                 <w:rFonts w:asciiTheme="minorHAnsi" w:hAnsiTheme="minorHAnsi"/>
                 <w:sz w:val="24"/>
                 <w:szCs w:val="24"/>
-                <w:u w:val="none"/>
-                <w:shd w:val="clear" w:color="auto" w:fill="FFFFFF"/>
-              </w:rPr>
-            </w:pPr>
-            <w:hyperlink r:id="rId24" w:history="1">
-              <w:r>
-                <w:rPr>
-                  <w:rStyle w:val="Hyperlink"/>
-                  <w:rFonts w:asciiTheme="minorHAnsi" w:hAnsiTheme="minorHAnsi"/>
-                  <w:sz w:val="24"/>
-                  <w:szCs w:val="24"/>
-                  <w:u w:val="none"/>
-                  <w:shd w:val="clear" w:color="auto" w:fill="FFFFFF"/>
-                </w:rPr>
-                <w:t>Classes and Resources</w:t>
-              </w:r>
-            </w:hyperlink>
+                <w:shd w:val="clear" w:color="auto" w:fill="FFFFFF"/>
+              </w:rPr>
+            </w:pPr>
+            <w:r>
+              <w:rPr>
+                <w:rFonts w:asciiTheme="minorHAnsi" w:hAnsiTheme="minorHAnsi"/>
+                <w:sz w:val="24"/>
+                <w:szCs w:val="24"/>
+                <w:u w:val="single"/>
+                <w:shd w:val="clear" w:color="auto" w:fill="FFFFFF"/>
+              </w:rPr>
+              <w:fldChar w:fldCharType="begin"/>
+            </w:r>
+            <w:r>
+              <w:rPr>
+                <w:rFonts w:asciiTheme="minorHAnsi" w:hAnsiTheme="minorHAnsi"/>
+                <w:sz w:val="24"/>
+                <w:szCs w:val="24"/>
+                <w:u w:val="single"/>
+                <w:shd w:val="clear" w:color="auto" w:fill="FFFFFF"/>
+              </w:rPr>
+              <w:instrText xml:space="preserve"> HYPERLINK "https://ict.senecacollege.ca/~btp200/pages/content/deepc.html" </w:instrText>
+            </w:r>
+            <w:r>
+              <w:rPr>
+                <w:rFonts w:asciiTheme="minorHAnsi" w:hAnsiTheme="minorHAnsi"/>
+                <w:sz w:val="24"/>
+                <w:szCs w:val="24"/>
+                <w:u w:val="single"/>
+                <w:shd w:val="clear" w:color="auto" w:fill="FFFFFF"/>
+              </w:rPr>
+              <w:fldChar w:fldCharType="separate"/>
+            </w:r>
+            <w:r>
+              <w:rPr>
+                <w:rStyle w:val="Hyperlink"/>
+                <w:rFonts w:asciiTheme="minorHAnsi" w:hAnsiTheme="minorHAnsi"/>
+                <w:sz w:val="24"/>
+                <w:szCs w:val="24"/>
+                <w:shd w:val="clear" w:color="auto" w:fill="FFFFFF"/>
+              </w:rPr>
+              <w:t>Classes and Resources</w:t>
+            </w:r>
           </w:p>
           <w:p>
             <w:pPr>
@@ -4620,42 +4673,17 @@
                 <w:shd w:val="clear" w:color="auto" w:fill="FFFFFF"/>
               </w:rPr>
             </w:pPr>
-            <w:hyperlink r:id="rId25" w:history="1">
-              <w:r>
-                <w:rPr>
-                  <w:rStyle w:val="Hyperlink"/>
-                  <w:rFonts w:asciiTheme="minorHAnsi" w:hAnsiTheme="minorHAnsi"/>
-                  <w:sz w:val="24"/>
-                  <w:szCs w:val="24"/>
-                  <w:u w:val="none"/>
-                  <w:shd w:val="clear" w:color="auto" w:fill="FFFFFF"/>
-                </w:rPr>
-                <w:t>Input and Output Operators</w:t>
-              </w:r>
-            </w:hyperlink>
-          </w:p>
-        </w:tc>
-        <w:tc>
-          <w:tcPr>
-            <w:tcW w:w="2550" w:type="dxa"/>
-          </w:tcPr>
-          <w:p>
-            <w:pPr>
-              <w:pStyle w:val="ListParagraph"/>
-              <w:numPr>
-                <w:ilvl w:val="0"/>
-                <w:numId w:val="3"/>
-              </w:numPr>
-              <w:ind w:left="140" w:right="-21" w:hanging="172"/>
-              <w:rPr>
-                <w:rStyle w:val="Hyperlink"/>
-                <w:rFonts w:asciiTheme="minorHAnsi" w:hAnsiTheme="minorHAnsi"/>
-                <w:sz w:val="24"/>
-                <w:szCs w:val="24"/>
-                <w:shd w:val="clear" w:color="auto" w:fill="FFFFFF"/>
-              </w:rPr>
-            </w:pPr>
-            <w:hyperlink r:id="rId26" w:history="1">
+            <w:r>
+              <w:rPr>
+                <w:rFonts w:asciiTheme="minorHAnsi" w:hAnsiTheme="minorHAnsi"/>
+                <w:sz w:val="24"/>
+                <w:szCs w:val="24"/>
+                <w:u w:val="single"/>
+                <w:shd w:val="clear" w:color="auto" w:fill="FFFFFF"/>
+              </w:rPr>
+              <w:fldChar w:fldCharType="end"/>
+            </w:r>
+            <w:hyperlink r:id="rId21" w:history="1">
               <w:r>
                 <w:rPr>
                   <w:rStyle w:val="Hyperlink"/>
@@ -4671,6 +4699,40 @@
         </w:tc>
         <w:tc>
           <w:tcPr>
+            <w:tcW w:w="2550" w:type="dxa"/>
+          </w:tcPr>
+          <w:p>
+            <w:pPr>
+              <w:pStyle w:val="ListParagraph"/>
+              <w:numPr>
+                <w:ilvl w:val="0"/>
+                <w:numId w:val="3"/>
+              </w:numPr>
+              <w:ind w:left="140" w:right="-21" w:hanging="172"/>
+              <w:rPr>
+                <w:rStyle w:val="Hyperlink"/>
+                <w:rFonts w:asciiTheme="minorHAnsi" w:hAnsiTheme="minorHAnsi"/>
+                <w:sz w:val="24"/>
+                <w:szCs w:val="24"/>
+                <w:shd w:val="clear" w:color="auto" w:fill="FFFFFF"/>
+              </w:rPr>
+            </w:pPr>
+            <w:hyperlink r:id="rId22" w:history="1">
+              <w:r>
+                <w:rPr>
+                  <w:rStyle w:val="Hyperlink"/>
+                  <w:rFonts w:asciiTheme="minorHAnsi" w:hAnsiTheme="minorHAnsi"/>
+                  <w:sz w:val="24"/>
+                  <w:szCs w:val="24"/>
+                  <w:shd w:val="clear" w:color="auto" w:fill="FFFFFF"/>
+                </w:rPr>
+                <w:t>Input and Output Operators</w:t>
+              </w:r>
+            </w:hyperlink>
+          </w:p>
+        </w:tc>
+        <w:tc>
+          <w:tcPr>
             <w:tcW w:w="2153" w:type="dxa"/>
           </w:tcPr>
           <w:p>
@@ -4953,181 +5015,19 @@
                 <w:ilvl w:val="0"/>
                 <w:numId w:val="3"/>
               </w:numPr>
-              <w:ind w:left="140" w:right="-21" w:hanging="172"/>
-              <w:rPr>
-                <w:rStyle w:val="Hyperlink"/>
-                <w:rFonts w:asciiTheme="minorHAnsi" w:hAnsiTheme="minorHAnsi"/>
-                <w:sz w:val="24"/>
-                <w:szCs w:val="24"/>
-                <w:u w:val="none"/>
-                <w:shd w:val="clear" w:color="auto" w:fill="FFFFFF"/>
-              </w:rPr>
-            </w:pPr>
-            <w:hyperlink r:id="rId27" w:history="1">
-              <w:r>
-                <w:rPr>
-                  <w:rStyle w:val="Hyperlink"/>
-                  <w:rFonts w:asciiTheme="minorHAnsi" w:hAnsiTheme="minorHAnsi"/>
-                  <w:sz w:val="24"/>
-                  <w:szCs w:val="24"/>
-                  <w:u w:val="none"/>
-                  <w:shd w:val="clear" w:color="auto" w:fill="FFFFFF"/>
-                </w:rPr>
-                <w:t>Input and Output Operators</w:t>
-              </w:r>
-            </w:hyperlink>
-            <w:r>
-              <w:rPr>
-                <w:rStyle w:val="Hyperlink"/>
-                <w:rFonts w:asciiTheme="minorHAnsi" w:hAnsiTheme="minorHAnsi"/>
-                <w:sz w:val="24"/>
-                <w:szCs w:val="24"/>
-                <w:u w:val="none"/>
-                <w:shd w:val="clear" w:color="auto" w:fill="FFFFFF"/>
-              </w:rPr>
-              <w:t xml:space="preserve"> </w:t>
-            </w:r>
-            <w:r>
-              <w:rPr>
-                <w:rStyle w:val="Hyperlink"/>
-                <w:rFonts w:asciiTheme="minorHAnsi" w:hAnsiTheme="minorHAnsi"/>
-                <w:sz w:val="24"/>
-                <w:szCs w:val="24"/>
-                <w:u w:val="none"/>
-                <w:shd w:val="clear" w:color="auto" w:fill="FFFFFF"/>
-              </w:rPr>
-              <w:t>(continued)</w:t>
-            </w:r>
-          </w:p>
-          <w:p>
-            <w:pPr>
-              <w:pStyle w:val="ListParagraph"/>
-              <w:numPr>
-                <w:ilvl w:val="0"/>
-                <w:numId w:val="3"/>
-              </w:numPr>
               <w:spacing w:after="160" w:line="259" w:lineRule="auto"/>
               <w:ind w:left="140" w:right="-21" w:hanging="172"/>
               <w:rPr>
+                <w:rStyle w:val="Hyperlink"/>
                 <w:rFonts w:asciiTheme="minorHAnsi" w:hAnsiTheme="minorHAnsi"/>
                 <w:color w:val="auto"/>
                 <w:sz w:val="24"/>
                 <w:szCs w:val="24"/>
-                <w:shd w:val="clear" w:color="auto" w:fill="FFFFFF"/>
-              </w:rPr>
-            </w:pPr>
-            <w:r>
-              <w:rPr>
-                <w:rStyle w:val="Hyperlink"/>
-                <w:rFonts w:asciiTheme="minorHAnsi" w:hAnsiTheme="minorHAnsi"/>
-                <w:color w:val="auto"/>
-                <w:sz w:val="24"/>
-                <w:szCs w:val="24"/>
                 <w:u w:val="none"/>
                 <w:shd w:val="clear" w:color="auto" w:fill="FFFFFF"/>
               </w:rPr>
-              <w:t>Review</w:t>
-            </w:r>
-          </w:p>
-        </w:tc>
-        <w:tc>
-          <w:tcPr>
-            <w:tcW w:w="2550" w:type="dxa"/>
-          </w:tcPr>
-          <w:p>
-            <w:pPr>
-              <w:pStyle w:val="ListParagraph"/>
-              <w:numPr>
-                <w:ilvl w:val="0"/>
-                <w:numId w:val="3"/>
-              </w:numPr>
-              <w:ind w:left="140" w:right="-21" w:hanging="172"/>
-              <w:rPr>
-                <w:rStyle w:val="Hyperlink"/>
-                <w:rFonts w:asciiTheme="minorHAnsi" w:hAnsiTheme="minorHAnsi"/>
-                <w:sz w:val="24"/>
-                <w:szCs w:val="24"/>
-                <w:shd w:val="clear" w:color="auto" w:fill="FFFFFF"/>
-              </w:rPr>
-            </w:pPr>
-            <w:r>
-              <w:rPr>
-                <w:rFonts w:asciiTheme="minorHAnsi" w:hAnsiTheme="minorHAnsi"/>
-                <w:sz w:val="24"/>
-                <w:szCs w:val="24"/>
-                <w:u w:val="single"/>
-                <w:shd w:val="clear" w:color="auto" w:fill="FFFFFF"/>
-              </w:rPr>
-              <w:fldChar w:fldCharType="begin"/>
-            </w:r>
-            <w:r>
-              <w:rPr>
-                <w:rFonts w:asciiTheme="minorHAnsi" w:hAnsiTheme="minorHAnsi"/>
-                <w:sz w:val="24"/>
-                <w:szCs w:val="24"/>
-                <w:u w:val="single"/>
-                <w:shd w:val="clear" w:color="auto" w:fill="FFFFFF"/>
-              </w:rPr>
-              <w:instrText xml:space="preserve"> HYPERLINK "https://ict.senecacollege.ca/~btp200/pages/content/inher.html" </w:instrText>
-            </w:r>
-            <w:r>
-              <w:rPr>
-                <w:rFonts w:asciiTheme="minorHAnsi" w:hAnsiTheme="minorHAnsi"/>
-                <w:sz w:val="24"/>
-                <w:szCs w:val="24"/>
-                <w:u w:val="single"/>
-                <w:shd w:val="clear" w:color="auto" w:fill="FFFFFF"/>
-              </w:rPr>
-            </w:r>
-            <w:r>
-              <w:rPr>
-                <w:rFonts w:asciiTheme="minorHAnsi" w:hAnsiTheme="minorHAnsi"/>
-                <w:sz w:val="24"/>
-                <w:szCs w:val="24"/>
-                <w:u w:val="single"/>
-                <w:shd w:val="clear" w:color="auto" w:fill="FFFFFF"/>
-              </w:rPr>
-              <w:fldChar w:fldCharType="separate"/>
-            </w:r>
-            <w:r>
-              <w:rPr>
-                <w:rStyle w:val="Hyperlink"/>
-                <w:rFonts w:asciiTheme="minorHAnsi" w:hAnsiTheme="minorHAnsi"/>
-                <w:sz w:val="24"/>
-                <w:szCs w:val="24"/>
-                <w:shd w:val="clear" w:color="auto" w:fill="FFFFFF"/>
-              </w:rPr>
-              <w:t>Derived Classes</w:t>
-            </w:r>
-          </w:p>
-          <w:p>
-            <w:pPr>
-              <w:pStyle w:val="ListParagraph"/>
-              <w:numPr>
-                <w:ilvl w:val="0"/>
-                <w:numId w:val="3"/>
-              </w:numPr>
-              <w:ind w:left="140" w:right="-21" w:hanging="172"/>
-              <w:rPr>
-                <w:rFonts w:asciiTheme="minorHAnsi" w:hAnsiTheme="minorHAnsi"/>
-                <w:color w:val="0563C1" w:themeColor="hyperlink"/>
-                <w:sz w:val="24"/>
-                <w:szCs w:val="24"/>
-                <w:u w:val="single"/>
-                <w:shd w:val="clear" w:color="auto" w:fill="FFFFFF"/>
-              </w:rPr>
-            </w:pPr>
-            <w:r>
-              <w:rPr>
-                <w:rFonts w:asciiTheme="minorHAnsi" w:hAnsiTheme="minorHAnsi"/>
-                <w:sz w:val="24"/>
-                <w:szCs w:val="24"/>
-                <w:u w:val="single"/>
-                <w:shd w:val="clear" w:color="auto" w:fill="FFFFFF"/>
-              </w:rPr>
-              <w:fldChar w:fldCharType="end"/>
-            </w:r>
-            <w:hyperlink r:id="rId28" w:history="1">
+            </w:pPr>
+            <w:hyperlink r:id="rId23" w:history="1">
               <w:r>
                 <w:rPr>
                   <w:rStyle w:val="Hyperlink"/>
@@ -5136,8 +5036,9 @@
                   <w:szCs w:val="24"/>
                   <w:shd w:val="clear" w:color="auto" w:fill="FFFFFF"/>
                 </w:rPr>
-                <w:t xml:space="preserve">Functions </w:t>
+                <w:t xml:space="preserve">Input and Output </w:t>
               </w:r>
+              <w:proofErr w:type="spellStart"/>
               <w:r>
                 <w:rPr>
                   <w:rStyle w:val="Hyperlink"/>
@@ -5146,8 +5047,131 @@
                   <w:szCs w:val="24"/>
                   <w:shd w:val="clear" w:color="auto" w:fill="FFFFFF"/>
                 </w:rPr>
-                <w:t>i</w:t>
+                <w:t>Operators</w:t>
               </w:r>
+            </w:hyperlink>
+            <w:proofErr w:type="spellEnd"/>
+          </w:p>
+          <w:p>
+            <w:pPr>
+              <w:pStyle w:val="ListParagraph"/>
+              <w:numPr>
+                <w:ilvl w:val="0"/>
+                <w:numId w:val="3"/>
+              </w:numPr>
+              <w:spacing w:after="160" w:line="259" w:lineRule="auto"/>
+              <w:ind w:left="140" w:right="-21" w:hanging="172"/>
+              <w:rPr>
+                <w:rFonts w:asciiTheme="minorHAnsi" w:hAnsiTheme="minorHAnsi"/>
+                <w:color w:val="auto"/>
+                <w:sz w:val="24"/>
+                <w:szCs w:val="24"/>
+                <w:shd w:val="clear" w:color="auto" w:fill="FFFFFF"/>
+              </w:rPr>
+            </w:pPr>
+            <w:r>
+              <w:rPr>
+                <w:rStyle w:val="Hyperlink"/>
+                <w:rFonts w:asciiTheme="minorHAnsi" w:hAnsiTheme="minorHAnsi"/>
+                <w:color w:val="auto"/>
+                <w:sz w:val="24"/>
+                <w:szCs w:val="24"/>
+                <w:u w:val="none"/>
+                <w:shd w:val="clear" w:color="auto" w:fill="FFFFFF"/>
+              </w:rPr>
+              <w:t>Review</w:t>
+            </w:r>
+          </w:p>
+        </w:tc>
+        <w:tc>
+          <w:tcPr>
+            <w:tcW w:w="2550" w:type="dxa"/>
+          </w:tcPr>
+          <w:p>
+            <w:pPr>
+              <w:pStyle w:val="ListParagraph"/>
+              <w:numPr>
+                <w:ilvl w:val="0"/>
+                <w:numId w:val="3"/>
+              </w:numPr>
+              <w:ind w:left="140" w:right="-21" w:hanging="172"/>
+              <w:rPr>
+                <w:rStyle w:val="Hyperlink"/>
+                <w:rFonts w:asciiTheme="minorHAnsi" w:hAnsiTheme="minorHAnsi"/>
+                <w:sz w:val="24"/>
+                <w:szCs w:val="24"/>
+                <w:shd w:val="clear" w:color="auto" w:fill="FFFFFF"/>
+              </w:rPr>
+            </w:pPr>
+            <w:r>
+              <w:rPr>
+                <w:rFonts w:asciiTheme="minorHAnsi" w:hAnsiTheme="minorHAnsi"/>
+                <w:sz w:val="24"/>
+                <w:szCs w:val="24"/>
+                <w:u w:val="single"/>
+                <w:shd w:val="clear" w:color="auto" w:fill="FFFFFF"/>
+              </w:rPr>
+              <w:fldChar w:fldCharType="begin"/>
+            </w:r>
+            <w:r>
+              <w:rPr>
+                <w:rFonts w:asciiTheme="minorHAnsi" w:hAnsiTheme="minorHAnsi"/>
+                <w:sz w:val="24"/>
+                <w:szCs w:val="24"/>
+                <w:u w:val="single"/>
+                <w:shd w:val="clear" w:color="auto" w:fill="FFFFFF"/>
+              </w:rPr>
+              <w:instrText xml:space="preserve"> HYPERLINK "https://ict.senecacollege.ca/~btp200/pages/content/inher.html" </w:instrText>
+            </w:r>
+            <w:r>
+              <w:rPr>
+                <w:rFonts w:asciiTheme="minorHAnsi" w:hAnsiTheme="minorHAnsi"/>
+                <w:sz w:val="24"/>
+                <w:szCs w:val="24"/>
+                <w:u w:val="single"/>
+                <w:shd w:val="clear" w:color="auto" w:fill="FFFFFF"/>
+              </w:rPr>
+              <w:fldChar w:fldCharType="separate"/>
+            </w:r>
+            <w:r>
+              <w:rPr>
+                <w:rStyle w:val="Hyperlink"/>
+                <w:rFonts w:asciiTheme="minorHAnsi" w:hAnsiTheme="minorHAnsi"/>
+                <w:sz w:val="24"/>
+                <w:szCs w:val="24"/>
+                <w:shd w:val="clear" w:color="auto" w:fill="FFFFFF"/>
+              </w:rPr>
+              <w:t>Derived Classes</w:t>
+            </w:r>
+          </w:p>
+          <w:p>
+            <w:pPr>
+              <w:pStyle w:val="ListParagraph"/>
+              <w:numPr>
+                <w:ilvl w:val="0"/>
+                <w:numId w:val="3"/>
+              </w:numPr>
+              <w:ind w:left="140" w:right="-21" w:hanging="172"/>
+              <w:rPr>
+                <w:rFonts w:asciiTheme="minorHAnsi" w:hAnsiTheme="minorHAnsi"/>
+                <w:color w:val="0563C1" w:themeColor="hyperlink"/>
+                <w:sz w:val="24"/>
+                <w:szCs w:val="24"/>
+                <w:u w:val="single"/>
+                <w:shd w:val="clear" w:color="auto" w:fill="FFFFFF"/>
+              </w:rPr>
+            </w:pPr>
+            <w:r>
+              <w:rPr>
+                <w:rFonts w:asciiTheme="minorHAnsi" w:hAnsiTheme="minorHAnsi"/>
+                <w:sz w:val="24"/>
+                <w:szCs w:val="24"/>
+                <w:u w:val="single"/>
+                <w:shd w:val="clear" w:color="auto" w:fill="FFFFFF"/>
+              </w:rPr>
+              <w:fldChar w:fldCharType="end"/>
+            </w:r>
+            <w:hyperlink r:id="rId24" w:history="1">
               <w:r>
                 <w:rPr>
                   <w:rStyle w:val="Hyperlink"/>
@@ -5156,7 +5180,7 @@
                   <w:szCs w:val="24"/>
                   <w:shd w:val="clear" w:color="auto" w:fill="FFFFFF"/>
                 </w:rPr>
-                <w:t>n a Hierarchy</w:t>
+                <w:t>Functions in a Hierarchy</w:t>
               </w:r>
             </w:hyperlink>
           </w:p>
@@ -5466,31 +5490,141 @@
                 <w:ilvl w:val="0"/>
                 <w:numId w:val="3"/>
               </w:numPr>
-              <w:spacing w:after="160" w:line="259" w:lineRule="auto"/>
               <w:ind w:left="140" w:right="-21" w:hanging="172"/>
               <w:rPr>
                 <w:rStyle w:val="Hyperlink"/>
                 <w:rFonts w:asciiTheme="minorHAnsi" w:hAnsiTheme="minorHAnsi"/>
                 <w:sz w:val="24"/>
                 <w:szCs w:val="24"/>
+                <w:shd w:val="clear" w:color="auto" w:fill="FFFFFF"/>
+              </w:rPr>
+            </w:pPr>
+            <w:r>
+              <w:rPr>
+                <w:rFonts w:asciiTheme="minorHAnsi" w:hAnsiTheme="minorHAnsi"/>
+                <w:sz w:val="24"/>
+                <w:szCs w:val="24"/>
+                <w:u w:val="single"/>
+                <w:shd w:val="clear" w:color="auto" w:fill="FFFFFF"/>
+              </w:rPr>
+              <w:fldChar w:fldCharType="begin"/>
+            </w:r>
+            <w:r>
+              <w:rPr>
+                <w:rFonts w:asciiTheme="minorHAnsi" w:hAnsiTheme="minorHAnsi"/>
+                <w:sz w:val="24"/>
+                <w:szCs w:val="24"/>
+                <w:u w:val="single"/>
+                <w:shd w:val="clear" w:color="auto" w:fill="FFFFFF"/>
+              </w:rPr>
+              <w:instrText xml:space="preserve"> HYPERLINK "https://ict.senecacollege.ca/~btp200/pages/content/inher.html" </w:instrText>
+            </w:r>
+            <w:r>
+              <w:rPr>
+                <w:rFonts w:asciiTheme="minorHAnsi" w:hAnsiTheme="minorHAnsi"/>
+                <w:sz w:val="24"/>
+                <w:szCs w:val="24"/>
+                <w:u w:val="single"/>
+                <w:shd w:val="clear" w:color="auto" w:fill="FFFFFF"/>
+              </w:rPr>
+              <w:fldChar w:fldCharType="separate"/>
+            </w:r>
+            <w:r>
+              <w:rPr>
+                <w:rStyle w:val="Hyperlink"/>
+                <w:rFonts w:asciiTheme="minorHAnsi" w:hAnsiTheme="minorHAnsi"/>
+                <w:sz w:val="24"/>
+                <w:szCs w:val="24"/>
+                <w:shd w:val="clear" w:color="auto" w:fill="FFFFFF"/>
+              </w:rPr>
+              <w:t>Deriv</w:t>
+            </w:r>
+            <w:r>
+              <w:rPr>
+                <w:rStyle w:val="Hyperlink"/>
+                <w:rFonts w:asciiTheme="minorHAnsi" w:hAnsiTheme="minorHAnsi"/>
+                <w:sz w:val="24"/>
+                <w:szCs w:val="24"/>
+                <w:shd w:val="clear" w:color="auto" w:fill="FFFFFF"/>
+              </w:rPr>
+              <w:t>e</w:t>
+            </w:r>
+            <w:r>
+              <w:rPr>
+                <w:rStyle w:val="Hyperlink"/>
+                <w:rFonts w:asciiTheme="minorHAnsi" w:hAnsiTheme="minorHAnsi"/>
+                <w:sz w:val="24"/>
+                <w:szCs w:val="24"/>
+                <w:shd w:val="clear" w:color="auto" w:fill="FFFFFF"/>
+              </w:rPr>
+              <w:t>d Classes</w:t>
+            </w:r>
+          </w:p>
+          <w:p>
+            <w:pPr>
+              <w:pStyle w:val="ListParagraph"/>
+              <w:numPr>
+                <w:ilvl w:val="0"/>
+                <w:numId w:val="3"/>
+              </w:numPr>
+              <w:ind w:left="140" w:right="-21" w:hanging="172"/>
+              <w:rPr>
+                <w:rStyle w:val="Hyperlink"/>
+                <w:rFonts w:asciiTheme="minorHAnsi" w:hAnsiTheme="minorHAnsi"/>
+                <w:sz w:val="24"/>
+                <w:szCs w:val="24"/>
                 <w:u w:val="none"/>
                 <w:shd w:val="clear" w:color="auto" w:fill="FFFFFF"/>
               </w:rPr>
             </w:pPr>
-            <w:hyperlink r:id="rId29" w:history="1">
+            <w:r>
+              <w:rPr>
+                <w:rFonts w:asciiTheme="minorHAnsi" w:hAnsiTheme="minorHAnsi"/>
+                <w:sz w:val="24"/>
+                <w:szCs w:val="24"/>
+                <w:u w:val="single"/>
+                <w:shd w:val="clear" w:color="auto" w:fill="FFFFFF"/>
+              </w:rPr>
+              <w:fldChar w:fldCharType="end"/>
+            </w:r>
+            <w:hyperlink r:id="rId25" w:history="1">
               <w:r>
                 <w:rPr>
                   <w:rStyle w:val="Hyperlink"/>
                   <w:rFonts w:asciiTheme="minorHAnsi" w:hAnsiTheme="minorHAnsi"/>
                   <w:sz w:val="24"/>
                   <w:szCs w:val="24"/>
-                  <w:u w:val="none"/>
                   <w:shd w:val="clear" w:color="auto" w:fill="FFFFFF"/>
                 </w:rPr>
-                <w:t>Derived Classes</w:t>
+                <w:t>Functions in a</w:t>
+              </w:r>
+              <w:r>
+                <w:rPr>
+                  <w:rStyle w:val="Hyperlink"/>
+                  <w:rFonts w:asciiTheme="minorHAnsi" w:hAnsiTheme="minorHAnsi"/>
+                  <w:sz w:val="24"/>
+                  <w:szCs w:val="24"/>
+                  <w:shd w:val="clear" w:color="auto" w:fill="FFFFFF"/>
+                </w:rPr>
+                <w:t xml:space="preserve"> </w:t>
+              </w:r>
+              <w:r>
+                <w:rPr>
+                  <w:rStyle w:val="Hyperlink"/>
+                  <w:rFonts w:asciiTheme="minorHAnsi" w:hAnsiTheme="minorHAnsi"/>
+                  <w:sz w:val="24"/>
+                  <w:szCs w:val="24"/>
+                  <w:shd w:val="clear" w:color="auto" w:fill="FFFFFF"/>
+                </w:rPr>
+                <w:t>Hierarchy</w:t>
               </w:r>
             </w:hyperlink>
           </w:p>
+        </w:tc>
+        <w:tc>
+          <w:tcPr>
+            <w:tcW w:w="2550" w:type="dxa"/>
+          </w:tcPr>
           <w:p>
             <w:pPr>
               <w:pStyle w:val="ListParagraph"/>
@@ -5504,42 +5638,6 @@
                 <w:rFonts w:asciiTheme="minorHAnsi" w:hAnsiTheme="minorHAnsi"/>
                 <w:sz w:val="24"/>
                 <w:szCs w:val="24"/>
-                <w:u w:val="none"/>
-                <w:shd w:val="clear" w:color="auto" w:fill="FFFFFF"/>
-              </w:rPr>
-            </w:pPr>
-            <w:hyperlink r:id="rId30" w:history="1">
-              <w:r>
-                <w:rPr>
-                  <w:rStyle w:val="Hyperlink"/>
-                  <w:rFonts w:asciiTheme="minorHAnsi" w:hAnsiTheme="minorHAnsi"/>
-                  <w:sz w:val="24"/>
-                  <w:szCs w:val="24"/>
-                  <w:u w:val="none"/>
-                  <w:shd w:val="clear" w:color="auto" w:fill="FFFFFF"/>
-                </w:rPr>
-                <w:t>Functions in a Hierarchy</w:t>
-              </w:r>
-            </w:hyperlink>
-          </w:p>
-        </w:tc>
-        <w:tc>
-          <w:tcPr>
-            <w:tcW w:w="2550" w:type="dxa"/>
-          </w:tcPr>
-          <w:p>
-            <w:pPr>
-              <w:pStyle w:val="ListParagraph"/>
-              <w:numPr>
-                <w:ilvl w:val="0"/>
-                <w:numId w:val="3"/>
-              </w:numPr>
-              <w:ind w:left="140" w:right="-21" w:hanging="172"/>
-              <w:rPr>
-                <w:rStyle w:val="Hyperlink"/>
-                <w:rFonts w:asciiTheme="minorHAnsi" w:hAnsiTheme="minorHAnsi"/>
-                <w:sz w:val="24"/>
-                <w:szCs w:val="24"/>
                 <w:shd w:val="clear" w:color="auto" w:fill="FFFFFF"/>
               </w:rPr>
             </w:pPr>
@@ -5562,15 +5660,6 @@
                 <w:shd w:val="clear" w:color="auto" w:fill="FFFFFF"/>
               </w:rPr>
               <w:instrText xml:space="preserve"> HYPERLINK "https://ict.senecacollege.ca/~btp200/pages/content/inclu.html" </w:instrText>
-            </w:r>
-            <w:r>
-              <w:rPr>
-                <w:rFonts w:asciiTheme="minorHAnsi" w:hAnsiTheme="minorHAnsi"/>
-                <w:sz w:val="24"/>
-                <w:szCs w:val="24"/>
-                <w:u w:val="single"/>
-                <w:shd w:val="clear" w:color="auto" w:fill="FFFFFF"/>
-              </w:rPr>
             </w:r>
             <w:r>
               <w:rPr>
@@ -5620,7 +5709,7 @@
               </w:rPr>
               <w:fldChar w:fldCharType="end"/>
             </w:r>
-            <w:hyperlink r:id="rId31" w:history="1">
+            <w:hyperlink r:id="rId26" w:history="1">
               <w:r>
                 <w:rPr>
                   <w:rStyle w:val="Hyperlink"/>
@@ -5765,23 +5854,49 @@
                 <w:rFonts w:asciiTheme="minorHAnsi" w:hAnsiTheme="minorHAnsi"/>
                 <w:sz w:val="24"/>
                 <w:szCs w:val="24"/>
-                <w:u w:val="none"/>
-                <w:shd w:val="clear" w:color="auto" w:fill="FFFFFF"/>
-              </w:rPr>
-            </w:pPr>
-            <w:hyperlink r:id="rId32" w:history="1">
-              <w:r>
-                <w:rPr>
-                  <w:rStyle w:val="Hyperlink"/>
-                  <w:rFonts w:asciiTheme="minorHAnsi" w:hAnsiTheme="minorHAnsi"/>
-                  <w:sz w:val="24"/>
-                  <w:szCs w:val="24"/>
-                  <w:u w:val="none"/>
-                  <w:shd w:val="clear" w:color="auto" w:fill="FFFFFF"/>
-                </w:rPr>
-                <w:t>Virtual Functions</w:t>
-              </w:r>
-            </w:hyperlink>
+                <w:shd w:val="clear" w:color="auto" w:fill="FFFFFF"/>
+              </w:rPr>
+            </w:pPr>
+            <w:r>
+              <w:rPr>
+                <w:rFonts w:asciiTheme="minorHAnsi" w:hAnsiTheme="minorHAnsi"/>
+                <w:sz w:val="24"/>
+                <w:szCs w:val="24"/>
+                <w:u w:val="single"/>
+                <w:shd w:val="clear" w:color="auto" w:fill="FFFFFF"/>
+              </w:rPr>
+              <w:fldChar w:fldCharType="begin"/>
+            </w:r>
+            <w:r>
+              <w:rPr>
+                <w:rFonts w:asciiTheme="minorHAnsi" w:hAnsiTheme="minorHAnsi"/>
+                <w:sz w:val="24"/>
+                <w:szCs w:val="24"/>
+                <w:u w:val="single"/>
+                <w:shd w:val="clear" w:color="auto" w:fill="FFFFFF"/>
+              </w:rPr>
+              <w:instrText xml:space="preserve"> HYPERLINK "https://ict.senecacollege.ca/~btp200/pages/content/inclu.html" </w:instrText>
+            </w:r>
+            <w:r>
+              <w:rPr>
+                <w:rFonts w:asciiTheme="minorHAnsi" w:hAnsiTheme="minorHAnsi"/>
+                <w:sz w:val="24"/>
+                <w:szCs w:val="24"/>
+                <w:u w:val="single"/>
+                <w:shd w:val="clear" w:color="auto" w:fill="FFFFFF"/>
+              </w:rPr>
+              <w:fldChar w:fldCharType="separate"/>
+            </w:r>
+            <w:r>
+              <w:rPr>
+                <w:rStyle w:val="Hyperlink"/>
+                <w:rFonts w:asciiTheme="minorHAnsi" w:hAnsiTheme="minorHAnsi"/>
+                <w:sz w:val="24"/>
+                <w:szCs w:val="24"/>
+                <w:shd w:val="clear" w:color="auto" w:fill="FFFFFF"/>
+              </w:rPr>
+              <w:t>Virtual Functions</w:t>
+            </w:r>
           </w:p>
           <w:p>
             <w:pPr>
@@ -5801,86 +5916,6 @@
                 <w:shd w:val="clear" w:color="auto" w:fill="FFFFFF"/>
               </w:rPr>
             </w:pPr>
-            <w:hyperlink r:id="rId33" w:history="1">
-              <w:r>
-                <w:rPr>
-                  <w:rStyle w:val="Hyperlink"/>
-                  <w:rFonts w:asciiTheme="minorHAnsi" w:hAnsiTheme="minorHAnsi"/>
-                  <w:sz w:val="24"/>
-                  <w:szCs w:val="24"/>
-                  <w:u w:val="none"/>
-                  <w:shd w:val="clear" w:color="auto" w:fill="FFFFFF"/>
-                </w:rPr>
-                <w:t>Abstract</w:t>
-              </w:r>
-              <w:r>
-                <w:rPr>
-                  <w:rStyle w:val="Hyperlink"/>
-                  <w:rFonts w:asciiTheme="minorHAnsi" w:hAnsiTheme="minorHAnsi"/>
-                  <w:sz w:val="24"/>
-                  <w:szCs w:val="24"/>
-                  <w:u w:val="none"/>
-                  <w:shd w:val="clear" w:color="auto" w:fill="FFFFFF"/>
-                </w:rPr>
-                <w:t xml:space="preserve"> </w:t>
-              </w:r>
-              <w:r>
-                <w:rPr>
-                  <w:rStyle w:val="Hyperlink"/>
-                  <w:rFonts w:asciiTheme="minorHAnsi" w:hAnsiTheme="minorHAnsi"/>
-                  <w:sz w:val="24"/>
-                  <w:szCs w:val="24"/>
-                  <w:u w:val="none"/>
-                  <w:shd w:val="clear" w:color="auto" w:fill="FFFFFF"/>
-                </w:rPr>
-                <w:t>Base</w:t>
-              </w:r>
-              <w:r>
-                <w:rPr>
-                  <w:rStyle w:val="Hyperlink"/>
-                  <w:rFonts w:asciiTheme="minorHAnsi" w:hAnsiTheme="minorHAnsi"/>
-                  <w:sz w:val="24"/>
-                  <w:szCs w:val="24"/>
-                  <w:u w:val="none"/>
-                  <w:shd w:val="clear" w:color="auto" w:fill="FFFFFF"/>
-                </w:rPr>
-                <w:t xml:space="preserve"> </w:t>
-              </w:r>
-              <w:r>
-                <w:rPr>
-                  <w:rStyle w:val="Hyperlink"/>
-                  <w:rFonts w:asciiTheme="minorHAnsi" w:hAnsiTheme="minorHAnsi"/>
-                  <w:sz w:val="24"/>
-                  <w:szCs w:val="24"/>
-                  <w:u w:val="none"/>
-                  <w:shd w:val="clear" w:color="auto" w:fill="FFFFFF"/>
-                </w:rPr>
-                <w:t>Classes</w:t>
-              </w:r>
-            </w:hyperlink>
-          </w:p>
-        </w:tc>
-        <w:tc>
-          <w:tcPr>
-            <w:tcW w:w="2550" w:type="dxa"/>
-          </w:tcPr>
-          <w:p>
-            <w:pPr>
-              <w:pStyle w:val="ListParagraph"/>
-              <w:numPr>
-                <w:ilvl w:val="0"/>
-                <w:numId w:val="3"/>
-              </w:numPr>
-              <w:spacing w:after="160" w:line="259" w:lineRule="auto"/>
-              <w:ind w:left="140" w:right="-21" w:hanging="172"/>
-              <w:rPr>
-                <w:rStyle w:val="Hyperlink"/>
-                <w:rFonts w:asciiTheme="minorHAnsi" w:hAnsiTheme="minorHAnsi"/>
-                <w:sz w:val="24"/>
-                <w:szCs w:val="24"/>
-                <w:shd w:val="clear" w:color="auto" w:fill="FFFFFF"/>
-              </w:rPr>
-            </w:pPr>
             <w:r>
               <w:rPr>
                 <w:rFonts w:asciiTheme="minorHAnsi" w:hAnsiTheme="minorHAnsi"/>
@@ -5889,75 +5924,9 @@
                 <w:u w:val="single"/>
                 <w:shd w:val="clear" w:color="auto" w:fill="FFFFFF"/>
               </w:rPr>
-              <w:fldChar w:fldCharType="begin"/>
-            </w:r>
-            <w:r>
-              <w:rPr>
-                <w:rFonts w:asciiTheme="minorHAnsi" w:hAnsiTheme="minorHAnsi"/>
-                <w:sz w:val="24"/>
-                <w:szCs w:val="24"/>
-                <w:u w:val="single"/>
-                <w:shd w:val="clear" w:color="auto" w:fill="FFFFFF"/>
-              </w:rPr>
-              <w:instrText xml:space="preserve"> HYPERLINK "https://ict.senecacollege.ca/~btp200/pages/content/param.html" </w:instrText>
-            </w:r>
-            <w:r>
-              <w:rPr>
-                <w:rFonts w:asciiTheme="minorHAnsi" w:hAnsiTheme="minorHAnsi"/>
-                <w:sz w:val="24"/>
-                <w:szCs w:val="24"/>
-                <w:u w:val="single"/>
-                <w:shd w:val="clear" w:color="auto" w:fill="FFFFFF"/>
-              </w:rPr>
-            </w:r>
-            <w:r>
-              <w:rPr>
-                <w:rFonts w:asciiTheme="minorHAnsi" w:hAnsiTheme="minorHAnsi"/>
-                <w:sz w:val="24"/>
-                <w:szCs w:val="24"/>
-                <w:u w:val="single"/>
-                <w:shd w:val="clear" w:color="auto" w:fill="FFFFFF"/>
-              </w:rPr>
-              <w:fldChar w:fldCharType="separate"/>
-            </w:r>
-            <w:r>
-              <w:rPr>
-                <w:rStyle w:val="Hyperlink"/>
-                <w:rFonts w:asciiTheme="minorHAnsi" w:hAnsiTheme="minorHAnsi"/>
-                <w:sz w:val="24"/>
-                <w:szCs w:val="24"/>
-                <w:shd w:val="clear" w:color="auto" w:fill="FFFFFF"/>
-              </w:rPr>
-              <w:t>Function Templates</w:t>
-            </w:r>
-          </w:p>
-          <w:p>
-            <w:pPr>
-              <w:pStyle w:val="ListParagraph"/>
-              <w:numPr>
-                <w:ilvl w:val="0"/>
-                <w:numId w:val="3"/>
-              </w:numPr>
-              <w:ind w:left="140" w:right="-21" w:hanging="172"/>
-              <w:rPr>
-                <w:rStyle w:val="Hyperlink"/>
-                <w:rFonts w:asciiTheme="minorHAnsi" w:hAnsiTheme="minorHAnsi"/>
-                <w:sz w:val="24"/>
-                <w:szCs w:val="24"/>
-                <w:shd w:val="clear" w:color="auto" w:fill="FFFFFF"/>
-              </w:rPr>
-            </w:pPr>
-            <w:r>
-              <w:rPr>
-                <w:rFonts w:asciiTheme="minorHAnsi" w:hAnsiTheme="minorHAnsi"/>
-                <w:sz w:val="24"/>
-                <w:szCs w:val="24"/>
-                <w:u w:val="single"/>
-                <w:shd w:val="clear" w:color="auto" w:fill="FFFFFF"/>
-              </w:rPr>
               <w:fldChar w:fldCharType="end"/>
             </w:r>
-            <w:hyperlink r:id="rId34" w:history="1">
+            <w:hyperlink r:id="rId27" w:history="1">
               <w:r>
                 <w:rPr>
                   <w:rStyle w:val="Hyperlink"/>
@@ -5966,8 +5935,100 @@
                   <w:szCs w:val="24"/>
                   <w:shd w:val="clear" w:color="auto" w:fill="FFFFFF"/>
                 </w:rPr>
-                <w:t xml:space="preserve">Input </w:t>
+                <w:t>Abstract Base Classes</w:t>
               </w:r>
+            </w:hyperlink>
+          </w:p>
+        </w:tc>
+        <w:tc>
+          <w:tcPr>
+            <w:tcW w:w="2550" w:type="dxa"/>
+          </w:tcPr>
+          <w:p>
+            <w:pPr>
+              <w:pStyle w:val="ListParagraph"/>
+              <w:numPr>
+                <w:ilvl w:val="0"/>
+                <w:numId w:val="3"/>
+              </w:numPr>
+              <w:spacing w:after="160" w:line="259" w:lineRule="auto"/>
+              <w:ind w:left="140" w:right="-21" w:hanging="172"/>
+              <w:rPr>
+                <w:rStyle w:val="Hyperlink"/>
+                <w:rFonts w:asciiTheme="minorHAnsi" w:hAnsiTheme="minorHAnsi"/>
+                <w:sz w:val="24"/>
+                <w:szCs w:val="24"/>
+                <w:shd w:val="clear" w:color="auto" w:fill="FFFFFF"/>
+              </w:rPr>
+            </w:pPr>
+            <w:r>
+              <w:rPr>
+                <w:rFonts w:asciiTheme="minorHAnsi" w:hAnsiTheme="minorHAnsi"/>
+                <w:sz w:val="24"/>
+                <w:szCs w:val="24"/>
+                <w:u w:val="single"/>
+                <w:shd w:val="clear" w:color="auto" w:fill="FFFFFF"/>
+              </w:rPr>
+              <w:fldChar w:fldCharType="begin"/>
+            </w:r>
+            <w:r>
+              <w:rPr>
+                <w:rFonts w:asciiTheme="minorHAnsi" w:hAnsiTheme="minorHAnsi"/>
+                <w:sz w:val="24"/>
+                <w:szCs w:val="24"/>
+                <w:u w:val="single"/>
+                <w:shd w:val="clear" w:color="auto" w:fill="FFFFFF"/>
+              </w:rPr>
+              <w:instrText xml:space="preserve"> HYPERLINK "https://ict.senecacollege.ca/~btp200/pages/content/param.html" </w:instrText>
+            </w:r>
+            <w:r>
+              <w:rPr>
+                <w:rFonts w:asciiTheme="minorHAnsi" w:hAnsiTheme="minorHAnsi"/>
+                <w:sz w:val="24"/>
+                <w:szCs w:val="24"/>
+                <w:u w:val="single"/>
+                <w:shd w:val="clear" w:color="auto" w:fill="FFFFFF"/>
+              </w:rPr>
+              <w:fldChar w:fldCharType="separate"/>
+            </w:r>
+            <w:r>
+              <w:rPr>
+                <w:rStyle w:val="Hyperlink"/>
+                <w:rFonts w:asciiTheme="minorHAnsi" w:hAnsiTheme="minorHAnsi"/>
+                <w:sz w:val="24"/>
+                <w:szCs w:val="24"/>
+                <w:shd w:val="clear" w:color="auto" w:fill="FFFFFF"/>
+              </w:rPr>
+              <w:t>Function Templates</w:t>
+            </w:r>
+          </w:p>
+          <w:p>
+            <w:pPr>
+              <w:pStyle w:val="ListParagraph"/>
+              <w:numPr>
+                <w:ilvl w:val="0"/>
+                <w:numId w:val="3"/>
+              </w:numPr>
+              <w:ind w:left="140" w:right="-21" w:hanging="172"/>
+              <w:rPr>
+                <w:rStyle w:val="Hyperlink"/>
+                <w:rFonts w:asciiTheme="minorHAnsi" w:hAnsiTheme="minorHAnsi"/>
+                <w:sz w:val="24"/>
+                <w:szCs w:val="24"/>
+                <w:shd w:val="clear" w:color="auto" w:fill="FFFFFF"/>
+              </w:rPr>
+            </w:pPr>
+            <w:r>
+              <w:rPr>
+                <w:rFonts w:asciiTheme="minorHAnsi" w:hAnsiTheme="minorHAnsi"/>
+                <w:sz w:val="24"/>
+                <w:szCs w:val="24"/>
+                <w:u w:val="single"/>
+                <w:shd w:val="clear" w:color="auto" w:fill="FFFFFF"/>
+              </w:rPr>
+              <w:fldChar w:fldCharType="end"/>
+            </w:r>
+            <w:hyperlink r:id="rId28" w:history="1">
               <w:r>
                 <w:rPr>
                   <w:rStyle w:val="Hyperlink"/>
@@ -5976,17 +6037,7 @@
                   <w:szCs w:val="24"/>
                   <w:shd w:val="clear" w:color="auto" w:fill="FFFFFF"/>
                 </w:rPr>
-                <w:t>a</w:t>
-              </w:r>
-              <w:r>
-                <w:rPr>
-                  <w:rStyle w:val="Hyperlink"/>
-                  <w:rFonts w:asciiTheme="minorHAnsi" w:hAnsiTheme="minorHAnsi"/>
-                  <w:sz w:val="24"/>
-                  <w:szCs w:val="24"/>
-                  <w:shd w:val="clear" w:color="auto" w:fill="FFFFFF"/>
-                </w:rPr>
-                <w:t>nd Output Refinements</w:t>
+                <w:t>Input and Output Refinements</w:t>
               </w:r>
             </w:hyperlink>
           </w:p>
@@ -6249,24 +6300,95 @@
                 <w:rFonts w:asciiTheme="minorHAnsi" w:hAnsiTheme="minorHAnsi"/>
                 <w:sz w:val="24"/>
                 <w:szCs w:val="24"/>
+                <w:shd w:val="clear" w:color="auto" w:fill="FFFFFF"/>
+              </w:rPr>
+            </w:pPr>
+            <w:r>
+              <w:rPr>
+                <w:rFonts w:asciiTheme="minorHAnsi" w:hAnsiTheme="minorHAnsi"/>
+                <w:sz w:val="24"/>
+                <w:szCs w:val="24"/>
+                <w:u w:val="single"/>
+                <w:shd w:val="clear" w:color="auto" w:fill="FFFFFF"/>
+              </w:rPr>
+              <w:fldChar w:fldCharType="begin"/>
+            </w:r>
+            <w:r>
+              <w:rPr>
+                <w:rFonts w:asciiTheme="minorHAnsi" w:hAnsiTheme="minorHAnsi"/>
+                <w:sz w:val="24"/>
+                <w:szCs w:val="24"/>
+                <w:u w:val="single"/>
+                <w:shd w:val="clear" w:color="auto" w:fill="FFFFFF"/>
+              </w:rPr>
+              <w:instrText xml:space="preserve"> HYPERLINK "https://ict.senecacollege.ca/~btp200/pages/content/param.html" </w:instrText>
+            </w:r>
+            <w:r>
+              <w:rPr>
+                <w:rFonts w:asciiTheme="minorHAnsi" w:hAnsiTheme="minorHAnsi"/>
+                <w:sz w:val="24"/>
+                <w:szCs w:val="24"/>
+                <w:u w:val="single"/>
+                <w:shd w:val="clear" w:color="auto" w:fill="FFFFFF"/>
+              </w:rPr>
+              <w:fldChar w:fldCharType="separate"/>
+            </w:r>
+            <w:r>
+              <w:rPr>
+                <w:rStyle w:val="Hyperlink"/>
+                <w:rFonts w:asciiTheme="minorHAnsi" w:hAnsiTheme="minorHAnsi"/>
+                <w:sz w:val="24"/>
+                <w:szCs w:val="24"/>
+                <w:shd w:val="clear" w:color="auto" w:fill="FFFFFF"/>
+              </w:rPr>
+              <w:t>Function Templates</w:t>
+            </w:r>
+          </w:p>
+          <w:p>
+            <w:pPr>
+              <w:pStyle w:val="ListParagraph"/>
+              <w:numPr>
+                <w:ilvl w:val="0"/>
+                <w:numId w:val="3"/>
+              </w:numPr>
+              <w:ind w:left="140" w:right="-21" w:hanging="172"/>
+              <w:rPr>
+                <w:rStyle w:val="Hyperlink"/>
+                <w:rFonts w:asciiTheme="minorHAnsi" w:hAnsiTheme="minorHAnsi"/>
+                <w:sz w:val="24"/>
+                <w:szCs w:val="24"/>
                 <w:u w:val="none"/>
                 <w:shd w:val="clear" w:color="auto" w:fill="FFFFFF"/>
               </w:rPr>
             </w:pPr>
-            <w:hyperlink r:id="rId35" w:history="1">
+            <w:r>
+              <w:rPr>
+                <w:rFonts w:asciiTheme="minorHAnsi" w:hAnsiTheme="minorHAnsi"/>
+                <w:sz w:val="24"/>
+                <w:szCs w:val="24"/>
+                <w:u w:val="single"/>
+                <w:shd w:val="clear" w:color="auto" w:fill="FFFFFF"/>
+              </w:rPr>
+              <w:fldChar w:fldCharType="end"/>
+            </w:r>
+            <w:hyperlink r:id="rId29" w:history="1">
               <w:r>
                 <w:rPr>
                   <w:rStyle w:val="Hyperlink"/>
                   <w:rFonts w:asciiTheme="minorHAnsi" w:hAnsiTheme="minorHAnsi"/>
                   <w:sz w:val="24"/>
                   <w:szCs w:val="24"/>
-                  <w:u w:val="none"/>
                   <w:shd w:val="clear" w:color="auto" w:fill="FFFFFF"/>
                 </w:rPr>
-                <w:t>Function Templates</w:t>
+                <w:t>Input and Output Refinements</w:t>
               </w:r>
             </w:hyperlink>
           </w:p>
+        </w:tc>
+        <w:tc>
+          <w:tcPr>
+            <w:tcW w:w="2550" w:type="dxa"/>
+          </w:tcPr>
           <w:p>
             <w:pPr>
               <w:pStyle w:val="ListParagraph"/>
@@ -6280,46 +6402,10 @@
                 <w:rFonts w:asciiTheme="minorHAnsi" w:hAnsiTheme="minorHAnsi"/>
                 <w:sz w:val="24"/>
                 <w:szCs w:val="24"/>
-                <w:u w:val="none"/>
-                <w:shd w:val="clear" w:color="auto" w:fill="FFFFFF"/>
-              </w:rPr>
-            </w:pPr>
-            <w:hyperlink r:id="rId36" w:history="1">
-              <w:r>
-                <w:rPr>
-                  <w:rStyle w:val="Hyperlink"/>
-                  <w:rFonts w:asciiTheme="minorHAnsi" w:hAnsiTheme="minorHAnsi"/>
-                  <w:sz w:val="24"/>
-                  <w:szCs w:val="24"/>
-                  <w:u w:val="none"/>
-                  <w:shd w:val="clear" w:color="auto" w:fill="FFFFFF"/>
-                </w:rPr>
-                <w:t>Input and Output Refinements</w:t>
-              </w:r>
-            </w:hyperlink>
-          </w:p>
-        </w:tc>
-        <w:tc>
-          <w:tcPr>
-            <w:tcW w:w="2550" w:type="dxa"/>
-          </w:tcPr>
-          <w:p>
-            <w:pPr>
-              <w:pStyle w:val="ListParagraph"/>
-              <w:numPr>
-                <w:ilvl w:val="0"/>
-                <w:numId w:val="3"/>
-              </w:numPr>
-              <w:ind w:left="140" w:right="-21" w:hanging="172"/>
-              <w:rPr>
-                <w:rStyle w:val="Hyperlink"/>
-                <w:rFonts w:asciiTheme="minorHAnsi" w:hAnsiTheme="minorHAnsi"/>
-                <w:sz w:val="24"/>
-                <w:szCs w:val="24"/>
-                <w:shd w:val="clear" w:color="auto" w:fill="FFFFFF"/>
-              </w:rPr>
-            </w:pPr>
-            <w:hyperlink r:id="rId37" w:history="1">
+                <w:shd w:val="clear" w:color="auto" w:fill="FFFFFF"/>
+              </w:rPr>
+            </w:pPr>
+            <w:hyperlink r:id="rId30" w:history="1">
               <w:r>
                 <w:rPr>
                   <w:rStyle w:val="Hyperlink"/>
@@ -6594,14 +6680,13 @@
                 <w:shd w:val="clear" w:color="auto" w:fill="FFFFFF"/>
               </w:rPr>
             </w:pPr>
-            <w:hyperlink r:id="rId38" w:history="1">
+            <w:hyperlink r:id="rId31" w:history="1">
               <w:r>
                 <w:rPr>
                   <w:rStyle w:val="Hyperlink"/>
                   <w:rFonts w:asciiTheme="minorHAnsi" w:hAnsiTheme="minorHAnsi"/>
                   <w:sz w:val="24"/>
                   <w:szCs w:val="24"/>
-                  <w:u w:val="none"/>
                   <w:shd w:val="clear" w:color="auto" w:fill="FFFFFF"/>
                 </w:rPr>
                 <w:t>Derived Class with a Resource</w:t>
@@ -6630,7 +6715,7 @@
                 <w:shd w:val="clear" w:color="auto" w:fill="FFFFFF"/>
               </w:rPr>
             </w:pPr>
-            <w:hyperlink r:id="rId39" w:history="1">
+            <w:hyperlink r:id="rId32" w:history="1">
               <w:r>
                 <w:rPr>
                   <w:rStyle w:val="Hyperlink"/>
@@ -6884,14 +6969,13 @@
                 <w:shd w:val="clear" w:color="auto" w:fill="FFFFFF"/>
               </w:rPr>
             </w:pPr>
-            <w:hyperlink r:id="rId40" w:history="1">
+            <w:hyperlink r:id="rId33" w:history="1">
               <w:r>
                 <w:rPr>
                   <w:rStyle w:val="Hyperlink"/>
                   <w:rFonts w:asciiTheme="minorHAnsi" w:hAnsiTheme="minorHAnsi"/>
                   <w:sz w:val="24"/>
                   <w:szCs w:val="24"/>
-                  <w:u w:val="none"/>
                   <w:shd w:val="clear" w:color="auto" w:fill="FFFFFF"/>
                 </w:rPr>
                 <w:t>Overview of Polymorphism</w:t>
@@ -6920,7 +7004,7 @@
                 <w:shd w:val="clear" w:color="auto" w:fill="FFFFFF"/>
               </w:rPr>
             </w:pPr>
-            <w:hyperlink r:id="rId41" w:history="1">
+            <w:hyperlink r:id="rId34" w:history="1">
               <w:r>
                 <w:rPr>
                   <w:rStyle w:val="Hyperlink"/>
@@ -7233,14 +7317,13 @@
                 <w:shd w:val="clear" w:color="auto" w:fill="FFFFFF"/>
               </w:rPr>
             </w:pPr>
-            <w:hyperlink r:id="rId42" w:history="1">
+            <w:hyperlink r:id="rId35" w:history="1">
               <w:r>
                 <w:rPr>
                   <w:rStyle w:val="Hyperlink"/>
                   <w:rFonts w:asciiTheme="minorHAnsi" w:hAnsiTheme="minorHAnsi"/>
                   <w:sz w:val="24"/>
                   <w:szCs w:val="24"/>
-                  <w:u w:val="none"/>
                   <w:shd w:val="clear" w:color="auto" w:fill="FFFFFF"/>
                 </w:rPr>
                 <w:t>Language Standards</w:t>
@@ -8974,12 +9057,6 @@
 </file>
 
 <file path=customXml/item1.xml><?xml version="1.0" encoding="utf-8"?>
-<p:properties xmlns:p="http://schemas.microsoft.com/office/2006/metadata/properties" xmlns:xsi="http://www.w3.org/2001/XMLSchema-instance" xmlns:pc="http://schemas.microsoft.com/office/infopath/2007/PartnerControls">
-  <documentManagement/>
-</p:properties>
-</file>
-
-<file path=customXml/item2.xml><?xml version="1.0" encoding="utf-8"?>
 <ct:contentTypeSchema xmlns:ct="http://schemas.microsoft.com/office/2006/metadata/contentType" xmlns:ma="http://schemas.microsoft.com/office/2006/metadata/properties/metaAttributes" ct:_="" ma:_="" ma:contentTypeName="Document" ma:contentTypeID="0x010100B90431BC0474204BA5DF53F8B381F09C" ma:contentTypeVersion="9" ma:contentTypeDescription="Create a new document." ma:contentTypeScope="" ma:versionID="13dc648ac5fdc595ab9c89669678c094">
   <xsd:schema xmlns:xsd="http://www.w3.org/2001/XMLSchema" xmlns:xs="http://www.w3.org/2001/XMLSchema" xmlns:p="http://schemas.microsoft.com/office/2006/metadata/properties" xmlns:ns2="f6759040-d046-4ead-920a-51d0beeee03a" targetNamespace="http://schemas.microsoft.com/office/2006/metadata/properties" ma:root="true" ma:fieldsID="6e7f1168e9ada37a568e7d7548c85180" ns2:_="">
     <xsd:import namespace="f6759040-d046-4ead-920a-51d0beeee03a"/>
@@ -9157,6 +9234,12 @@
 </ct:contentTypeSchema>
 </file>
 
+<file path=customXml/item2.xml><?xml version="1.0" encoding="utf-8"?>
+<p:properties xmlns:p="http://schemas.microsoft.com/office/2006/metadata/properties" xmlns:xsi="http://www.w3.org/2001/XMLSchema-instance" xmlns:pc="http://schemas.microsoft.com/office/infopath/2007/PartnerControls">
+  <documentManagement/>
+</p:properties>
+</file>
+
 <file path=customXml/item3.xml><?xml version="1.0" encoding="utf-8"?>
 <?mso-contentType ?>
 <FormTemplates xmlns="http://schemas.microsoft.com/sharepoint/v3/contenttype/forms">
@@ -9167,15 +9250,6 @@
 </file>
 
 <file path=customXml/itemProps1.xml><?xml version="1.0" encoding="utf-8"?>
-<ds:datastoreItem xmlns:ds="http://schemas.openxmlformats.org/officeDocument/2006/customXml" ds:itemID="{0D6AC881-E556-4F84-9E57-B4ADB5DC2CEF}">
-  <ds:schemaRefs>
-    <ds:schemaRef ds:uri="http://schemas.microsoft.com/office/2006/metadata/properties"/>
-    <ds:schemaRef ds:uri="http://schemas.microsoft.com/office/infopath/2007/PartnerControls"/>
-  </ds:schemaRefs>
-</ds:datastoreItem>
-</file>
-
-<file path=customXml/itemProps2.xml><?xml version="1.0" encoding="utf-8"?>
 <ds:datastoreItem xmlns:ds="http://schemas.openxmlformats.org/officeDocument/2006/customXml" ds:itemID="{ED3C6D59-88CF-4948-82AB-4ABDAF2A5B6B}">
   <ds:schemaRefs>
     <ds:schemaRef ds:uri="http://schemas.microsoft.com/office/2006/metadata/contentType"/>
@@ -9193,6 +9267,15 @@
 </ds:datastoreItem>
 </file>
 
+<file path=customXml/itemProps2.xml><?xml version="1.0" encoding="utf-8"?>
+<ds:datastoreItem xmlns:ds="http://schemas.openxmlformats.org/officeDocument/2006/customXml" ds:itemID="{0D6AC881-E556-4F84-9E57-B4ADB5DC2CEF}">
+  <ds:schemaRefs>
+    <ds:schemaRef ds:uri="http://schemas.microsoft.com/office/2006/metadata/properties"/>
+    <ds:schemaRef ds:uri="http://schemas.microsoft.com/office/infopath/2007/PartnerControls"/>
+  </ds:schemaRefs>
+</ds:datastoreItem>
+</file>
+
 <file path=customXml/itemProps3.xml><?xml version="1.0" encoding="utf-8"?>
 <ds:datastoreItem xmlns:ds="http://schemas.openxmlformats.org/officeDocument/2006/customXml" ds:itemID="{134ACDC8-446D-4C3C-A159-6074757FFD1F}">
   <ds:schemaRefs>

</xml_diff>